<commit_message>
se reestablecio el instalador
</commit_message>
<xml_diff>
--- a/RockStatic/bin/Release/help.docx
+++ b/RockStatic/bin/Release/help.docx
@@ -112,7 +112,7 @@
       <w:r>
         <w:fldChar w:fldCharType="separate"/>
       </w:r>
-      <w:hyperlink w:anchor="_Toc459640439" w:history="1">
+      <w:hyperlink w:anchor="_Toc460222891" w:history="1">
         <w:r>
           <w:rPr>
             <w:rStyle w:val="Hipervnculo"/>
@@ -139,7 +139,7 @@
             <w:noProof/>
             <w:webHidden/>
           </w:rPr>
-          <w:instrText xml:space="preserve"> PAGEREF _Toc459640439 \h </w:instrText>
+          <w:instrText xml:space="preserve"> PAGEREF _Toc460222891 \h </w:instrText>
         </w:r>
         <w:r>
           <w:rPr>
@@ -182,7 +182,7 @@
           <w:lang w:eastAsia="es-CO"/>
         </w:rPr>
       </w:pPr>
-      <w:hyperlink w:anchor="_Toc459640440" w:history="1">
+      <w:hyperlink w:anchor="_Toc460222892" w:history="1">
         <w:r>
           <w:rPr>
             <w:rStyle w:val="Hipervnculo"/>
@@ -209,7 +209,7 @@
             <w:noProof/>
             <w:webHidden/>
           </w:rPr>
-          <w:instrText xml:space="preserve"> PAGEREF _Toc459640440 \h </w:instrText>
+          <w:instrText xml:space="preserve"> PAGEREF _Toc460222892 \h </w:instrText>
         </w:r>
         <w:r>
           <w:rPr>
@@ -252,7 +252,7 @@
           <w:lang w:eastAsia="es-CO"/>
         </w:rPr>
       </w:pPr>
-      <w:hyperlink w:anchor="_Toc459640441" w:history="1">
+      <w:hyperlink w:anchor="_Toc460222893" w:history="1">
         <w:r>
           <w:rPr>
             <w:rStyle w:val="Hipervnculo"/>
@@ -279,7 +279,7 @@
             <w:noProof/>
             <w:webHidden/>
           </w:rPr>
-          <w:instrText xml:space="preserve"> PAGEREF _Toc459640441 \h </w:instrText>
+          <w:instrText xml:space="preserve"> PAGEREF _Toc460222893 \h </w:instrText>
         </w:r>
         <w:r>
           <w:rPr>
@@ -322,7 +322,7 @@
           <w:lang w:eastAsia="es-CO"/>
         </w:rPr>
       </w:pPr>
-      <w:hyperlink w:anchor="_Toc459640442" w:history="1">
+      <w:hyperlink w:anchor="_Toc460222894" w:history="1">
         <w:r>
           <w:rPr>
             <w:rStyle w:val="Hipervnculo"/>
@@ -349,7 +349,7 @@
             <w:noProof/>
             <w:webHidden/>
           </w:rPr>
-          <w:instrText xml:space="preserve"> PAGEREF _Toc459640442 \h </w:instrText>
+          <w:instrText xml:space="preserve"> PAGEREF _Toc460222894 \h </w:instrText>
         </w:r>
         <w:r>
           <w:rPr>
@@ -392,7 +392,7 @@
           <w:lang w:eastAsia="es-CO"/>
         </w:rPr>
       </w:pPr>
-      <w:hyperlink w:anchor="_Toc459640443" w:history="1">
+      <w:hyperlink w:anchor="_Toc460222895" w:history="1">
         <w:r>
           <w:rPr>
             <w:rStyle w:val="Hipervnculo"/>
@@ -419,7 +419,7 @@
             <w:noProof/>
             <w:webHidden/>
           </w:rPr>
-          <w:instrText xml:space="preserve"> PAGEREF _Toc459640443 \h </w:instrText>
+          <w:instrText xml:space="preserve"> PAGEREF _Toc460222895 \h </w:instrText>
         </w:r>
         <w:r>
           <w:rPr>
@@ -462,13 +462,13 @@
           <w:lang w:eastAsia="es-CO"/>
         </w:rPr>
       </w:pPr>
-      <w:hyperlink w:anchor="_Toc459640444" w:history="1">
+      <w:hyperlink w:anchor="_Toc460222896" w:history="1">
         <w:r>
           <w:rPr>
             <w:rStyle w:val="Hipervnculo"/>
             <w:noProof/>
           </w:rPr>
-          <w:t>CORTES TRANSVERSALES Y LONGITUDINALES</w:t>
+          <w:t>proyecto</w:t>
         </w:r>
         <w:r>
           <w:rPr>
@@ -489,7 +489,7 @@
             <w:noProof/>
             <w:webHidden/>
           </w:rPr>
-          <w:instrText xml:space="preserve"> PAGEREF _Toc459640444 \h </w:instrText>
+          <w:instrText xml:space="preserve"> PAGEREF _Toc460222896 \h </w:instrText>
         </w:r>
         <w:r>
           <w:rPr>
@@ -532,13 +532,13 @@
           <w:lang w:eastAsia="es-CO"/>
         </w:rPr>
       </w:pPr>
-      <w:hyperlink w:anchor="_Toc459640445" w:history="1">
+      <w:hyperlink w:anchor="_Toc460222897" w:history="1">
         <w:r>
           <w:rPr>
             <w:rStyle w:val="Hipervnculo"/>
             <w:noProof/>
           </w:rPr>
-          <w:t>SEGMENTACION</w:t>
+          <w:t>CORTES TRANSVERSALES Y LONGITUDINALES</w:t>
         </w:r>
         <w:r>
           <w:rPr>
@@ -559,7 +559,7 @@
             <w:noProof/>
             <w:webHidden/>
           </w:rPr>
-          <w:instrText xml:space="preserve"> PAGEREF _Toc459640445 \h </w:instrText>
+          <w:instrText xml:space="preserve"> PAGEREF _Toc460222897 \h </w:instrText>
         </w:r>
         <w:r>
           <w:rPr>
@@ -602,12 +602,82 @@
           <w:lang w:eastAsia="es-CO"/>
         </w:rPr>
       </w:pPr>
-      <w:hyperlink w:anchor="_Toc459640446" w:history="1">
+      <w:hyperlink w:anchor="_Toc460222898" w:history="1">
         <w:r>
           <w:rPr>
             <w:rStyle w:val="Hipervnculo"/>
             <w:noProof/>
           </w:rPr>
+          <w:t>SEGMENTACION</w:t>
+        </w:r>
+        <w:r>
+          <w:rPr>
+            <w:noProof/>
+            <w:webHidden/>
+          </w:rPr>
+          <w:tab/>
+        </w:r>
+        <w:r>
+          <w:rPr>
+            <w:noProof/>
+            <w:webHidden/>
+          </w:rPr>
+          <w:fldChar w:fldCharType="begin"/>
+        </w:r>
+        <w:r>
+          <w:rPr>
+            <w:noProof/>
+            <w:webHidden/>
+          </w:rPr>
+          <w:instrText xml:space="preserve"> PAGEREF _Toc460222898 \h </w:instrText>
+        </w:r>
+        <w:r>
+          <w:rPr>
+            <w:noProof/>
+            <w:webHidden/>
+          </w:rPr>
+        </w:r>
+        <w:r>
+          <w:rPr>
+            <w:noProof/>
+            <w:webHidden/>
+          </w:rPr>
+          <w:fldChar w:fldCharType="separate"/>
+        </w:r>
+        <w:r>
+          <w:rPr>
+            <w:noProof/>
+            <w:webHidden/>
+          </w:rPr>
+          <w:t>3</w:t>
+        </w:r>
+        <w:r>
+          <w:rPr>
+            <w:noProof/>
+            <w:webHidden/>
+          </w:rPr>
+          <w:fldChar w:fldCharType="end"/>
+        </w:r>
+      </w:hyperlink>
+    </w:p>
+    <w:p>
+      <w:pPr>
+        <w:pStyle w:val="TDC2"/>
+        <w:tabs>
+          <w:tab w:val="right" w:leader="dot" w:pos="8828"/>
+        </w:tabs>
+        <w:rPr>
+          <w:rFonts w:eastAsiaTheme="minorEastAsia"/>
+          <w:noProof/>
+          <w:lang w:eastAsia="es-CO"/>
+        </w:rPr>
+      </w:pPr>
+      <w:hyperlink w:anchor="_Toc460222899" w:history="1">
+        <w:r>
+          <w:rPr>
+            <w:rStyle w:val="Hipervnculo"/>
+            <w:noProof/>
+          </w:rPr>
           <w:t>AREAS DE INTERES</w:t>
         </w:r>
         <w:r>
@@ -629,7 +699,7 @@
             <w:noProof/>
             <w:webHidden/>
           </w:rPr>
-          <w:instrText xml:space="preserve"> PAGEREF _Toc459640446 \h </w:instrText>
+          <w:instrText xml:space="preserve"> PAGEREF _Toc460222899 \h </w:instrText>
         </w:r>
         <w:r>
           <w:rPr>
@@ -672,7 +742,7 @@
           <w:lang w:eastAsia="es-CO"/>
         </w:rPr>
       </w:pPr>
-      <w:hyperlink w:anchor="_Toc459640447" w:history="1">
+      <w:hyperlink w:anchor="_Toc460222900" w:history="1">
         <w:r>
           <w:rPr>
             <w:rStyle w:val="Hipervnculo"/>
@@ -699,7 +769,7 @@
             <w:noProof/>
             <w:webHidden/>
           </w:rPr>
-          <w:instrText xml:space="preserve"> PAGEREF _Toc459640447 \h </w:instrText>
+          <w:instrText xml:space="preserve"> PAGEREF _Toc460222900 \h </w:instrText>
         </w:r>
         <w:r>
           <w:rPr>
@@ -742,7 +812,7 @@
           <w:lang w:eastAsia="es-CO"/>
         </w:rPr>
       </w:pPr>
-      <w:hyperlink w:anchor="_Toc459640448" w:history="1">
+      <w:hyperlink w:anchor="_Toc460222901" w:history="1">
         <w:r>
           <w:rPr>
             <w:rStyle w:val="Hipervnculo"/>
@@ -769,7 +839,7 @@
             <w:noProof/>
             <w:webHidden/>
           </w:rPr>
-          <w:instrText xml:space="preserve"> PAGEREF _Toc459640448 \h </w:instrText>
+          <w:instrText xml:space="preserve"> PAGEREF _Toc460222901 \h </w:instrText>
         </w:r>
         <w:r>
           <w:rPr>
@@ -812,27 +882,90 @@
           <w:lang w:eastAsia="es-CO"/>
         </w:rPr>
       </w:pPr>
-      <w:hyperlink w:anchor="_Toc459640449" w:history="1">
+      <w:hyperlink w:anchor="_Toc460222902" w:history="1">
         <w:r>
           <w:rPr>
             <w:rStyle w:val="Hipervnculo"/>
             <w:noProof/>
           </w:rPr>
-          <w:t>GUIA RAPIDA</w:t>
-        </w:r>
+          <w:t>GUIA RAPIDA DE USO</w:t>
+        </w:r>
+        <w:r>
+          <w:rPr>
+            <w:noProof/>
+            <w:webHidden/>
+          </w:rPr>
+          <w:tab/>
+        </w:r>
+        <w:r>
+          <w:rPr>
+            <w:noProof/>
+            <w:webHidden/>
+          </w:rPr>
+          <w:fldChar w:fldCharType="begin"/>
+        </w:r>
+        <w:r>
+          <w:rPr>
+            <w:noProof/>
+            <w:webHidden/>
+          </w:rPr>
+          <w:instrText xml:space="preserve"> PAGEREF _Toc460222902 \h </w:instrText>
+        </w:r>
+        <w:r>
+          <w:rPr>
+            <w:noProof/>
+            <w:webHidden/>
+          </w:rPr>
+        </w:r>
+        <w:r>
+          <w:rPr>
+            <w:noProof/>
+            <w:webHidden/>
+          </w:rPr>
+          <w:fldChar w:fldCharType="separate"/>
+        </w:r>
+        <w:r>
+          <w:rPr>
+            <w:noProof/>
+            <w:webHidden/>
+          </w:rPr>
+          <w:t>6</w:t>
+        </w:r>
+        <w:r>
+          <w:rPr>
+            <w:noProof/>
+            <w:webHidden/>
+          </w:rPr>
+          <w:fldChar w:fldCharType="end"/>
+        </w:r>
+      </w:hyperlink>
+    </w:p>
+    <w:p>
+      <w:pPr>
+        <w:pStyle w:val="TDC1"/>
+        <w:tabs>
+          <w:tab w:val="right" w:leader="dot" w:pos="8828"/>
+        </w:tabs>
+        <w:rPr>
+          <w:rFonts w:eastAsiaTheme="minorEastAsia"/>
+          <w:noProof/>
+          <w:lang w:eastAsia="es-CO"/>
+        </w:rPr>
+      </w:pPr>
+      <w:hyperlink w:anchor="_Toc460222903" w:history="1">
         <w:r>
           <w:rPr>
             <w:rStyle w:val="Hipervnculo"/>
             <w:noProof/>
           </w:rPr>
-          <w:t xml:space="preserve"> </w:t>
+          <w:t>GUIA DE VENTANA</w:t>
         </w:r>
         <w:r>
           <w:rPr>
             <w:rStyle w:val="Hipervnculo"/>
             <w:noProof/>
           </w:rPr>
-          <w:t>DE USO</w:t>
+          <w:t>S</w:t>
         </w:r>
         <w:r>
           <w:rPr>
@@ -853,7 +986,7 @@
             <w:noProof/>
             <w:webHidden/>
           </w:rPr>
-          <w:instrText xml:space="preserve"> PAGEREF _Toc459640449 \h </w:instrText>
+          <w:instrText xml:space="preserve"> PAGEREF _Toc460222903 \h </w:instrText>
         </w:r>
         <w:r>
           <w:rPr>
@@ -873,7 +1006,707 @@
             <w:noProof/>
             <w:webHidden/>
           </w:rPr>
-          <w:t>6</w:t>
+          <w:t>13</w:t>
+        </w:r>
+        <w:r>
+          <w:rPr>
+            <w:noProof/>
+            <w:webHidden/>
+          </w:rPr>
+          <w:fldChar w:fldCharType="end"/>
+        </w:r>
+      </w:hyperlink>
+    </w:p>
+    <w:p>
+      <w:pPr>
+        <w:pStyle w:val="TDC2"/>
+        <w:tabs>
+          <w:tab w:val="right" w:leader="dot" w:pos="8828"/>
+        </w:tabs>
+        <w:rPr>
+          <w:rFonts w:eastAsiaTheme="minorEastAsia"/>
+          <w:noProof/>
+          <w:lang w:eastAsia="es-CO"/>
+        </w:rPr>
+      </w:pPr>
+      <w:hyperlink w:anchor="_Toc460222904" w:history="1">
+        <w:r>
+          <w:rPr>
+            <w:rStyle w:val="Hipervnculo"/>
+            <w:noProof/>
+          </w:rPr>
+          <w:t>ACERDA DE</w:t>
+        </w:r>
+        <w:r>
+          <w:rPr>
+            <w:noProof/>
+            <w:webHidden/>
+          </w:rPr>
+          <w:tab/>
+        </w:r>
+        <w:r>
+          <w:rPr>
+            <w:noProof/>
+            <w:webHidden/>
+          </w:rPr>
+          <w:fldChar w:fldCharType="begin"/>
+        </w:r>
+        <w:r>
+          <w:rPr>
+            <w:noProof/>
+            <w:webHidden/>
+          </w:rPr>
+          <w:instrText xml:space="preserve"> PAGEREF _Toc460222904 \h </w:instrText>
+        </w:r>
+        <w:r>
+          <w:rPr>
+            <w:noProof/>
+            <w:webHidden/>
+          </w:rPr>
+        </w:r>
+        <w:r>
+          <w:rPr>
+            <w:noProof/>
+            <w:webHidden/>
+          </w:rPr>
+          <w:fldChar w:fldCharType="separate"/>
+        </w:r>
+        <w:r>
+          <w:rPr>
+            <w:noProof/>
+            <w:webHidden/>
+          </w:rPr>
+          <w:t>13</w:t>
+        </w:r>
+        <w:r>
+          <w:rPr>
+            <w:noProof/>
+            <w:webHidden/>
+          </w:rPr>
+          <w:fldChar w:fldCharType="end"/>
+        </w:r>
+      </w:hyperlink>
+    </w:p>
+    <w:p>
+      <w:pPr>
+        <w:pStyle w:val="TDC2"/>
+        <w:tabs>
+          <w:tab w:val="right" w:leader="dot" w:pos="8828"/>
+        </w:tabs>
+        <w:rPr>
+          <w:rFonts w:eastAsiaTheme="minorEastAsia"/>
+          <w:noProof/>
+          <w:lang w:eastAsia="es-CO"/>
+        </w:rPr>
+      </w:pPr>
+      <w:hyperlink w:anchor="_Toc460222905" w:history="1">
+        <w:r>
+          <w:rPr>
+            <w:rStyle w:val="Hipervnculo"/>
+            <w:noProof/>
+          </w:rPr>
+          <w:t>ESTIMACION DE CURVAS</w:t>
+        </w:r>
+        <w:r>
+          <w:rPr>
+            <w:noProof/>
+            <w:webHidden/>
+          </w:rPr>
+          <w:tab/>
+        </w:r>
+        <w:r>
+          <w:rPr>
+            <w:noProof/>
+            <w:webHidden/>
+          </w:rPr>
+          <w:fldChar w:fldCharType="begin"/>
+        </w:r>
+        <w:r>
+          <w:rPr>
+            <w:noProof/>
+            <w:webHidden/>
+          </w:rPr>
+          <w:instrText xml:space="preserve"> PAGEREF _Toc460222905 \h </w:instrText>
+        </w:r>
+        <w:r>
+          <w:rPr>
+            <w:noProof/>
+            <w:webHidden/>
+          </w:rPr>
+        </w:r>
+        <w:r>
+          <w:rPr>
+            <w:noProof/>
+            <w:webHidden/>
+          </w:rPr>
+          <w:fldChar w:fldCharType="separate"/>
+        </w:r>
+        <w:r>
+          <w:rPr>
+            <w:noProof/>
+            <w:webHidden/>
+          </w:rPr>
+          <w:t>14</w:t>
+        </w:r>
+        <w:r>
+          <w:rPr>
+            <w:noProof/>
+            <w:webHidden/>
+          </w:rPr>
+          <w:fldChar w:fldCharType="end"/>
+        </w:r>
+      </w:hyperlink>
+    </w:p>
+    <w:p>
+      <w:pPr>
+        <w:pStyle w:val="TDC2"/>
+        <w:tabs>
+          <w:tab w:val="right" w:leader="dot" w:pos="8828"/>
+        </w:tabs>
+        <w:rPr>
+          <w:rFonts w:eastAsiaTheme="minorEastAsia"/>
+          <w:noProof/>
+          <w:lang w:eastAsia="es-CO"/>
+        </w:rPr>
+      </w:pPr>
+      <w:hyperlink w:anchor="_Toc460222906" w:history="1">
+        <w:r>
+          <w:rPr>
+            <w:rStyle w:val="Hipervnculo"/>
+            <w:noProof/>
+          </w:rPr>
+          <w:t>INICIO</w:t>
+        </w:r>
+        <w:r>
+          <w:rPr>
+            <w:noProof/>
+            <w:webHidden/>
+          </w:rPr>
+          <w:tab/>
+        </w:r>
+        <w:r>
+          <w:rPr>
+            <w:noProof/>
+            <w:webHidden/>
+          </w:rPr>
+          <w:fldChar w:fldCharType="begin"/>
+        </w:r>
+        <w:r>
+          <w:rPr>
+            <w:noProof/>
+            <w:webHidden/>
+          </w:rPr>
+          <w:instrText xml:space="preserve"> PAGEREF _Toc460222906 \h </w:instrText>
+        </w:r>
+        <w:r>
+          <w:rPr>
+            <w:noProof/>
+            <w:webHidden/>
+          </w:rPr>
+        </w:r>
+        <w:r>
+          <w:rPr>
+            <w:noProof/>
+            <w:webHidden/>
+          </w:rPr>
+          <w:fldChar w:fldCharType="separate"/>
+        </w:r>
+        <w:r>
+          <w:rPr>
+            <w:noProof/>
+            <w:webHidden/>
+          </w:rPr>
+          <w:t>15</w:t>
+        </w:r>
+        <w:r>
+          <w:rPr>
+            <w:noProof/>
+            <w:webHidden/>
+          </w:rPr>
+          <w:fldChar w:fldCharType="end"/>
+        </w:r>
+      </w:hyperlink>
+    </w:p>
+    <w:p>
+      <w:pPr>
+        <w:pStyle w:val="TDC2"/>
+        <w:tabs>
+          <w:tab w:val="right" w:leader="dot" w:pos="8828"/>
+        </w:tabs>
+        <w:rPr>
+          <w:rFonts w:eastAsiaTheme="minorEastAsia"/>
+          <w:noProof/>
+          <w:lang w:eastAsia="es-CO"/>
+        </w:rPr>
+      </w:pPr>
+      <w:hyperlink w:anchor="_Toc460222907" w:history="1">
+        <w:r>
+          <w:rPr>
+            <w:rStyle w:val="Hipervnculo"/>
+            <w:noProof/>
+          </w:rPr>
+          <w:t>MODELO DE PHANTOMS</w:t>
+        </w:r>
+        <w:r>
+          <w:rPr>
+            <w:noProof/>
+            <w:webHidden/>
+          </w:rPr>
+          <w:tab/>
+        </w:r>
+        <w:r>
+          <w:rPr>
+            <w:noProof/>
+            <w:webHidden/>
+          </w:rPr>
+          <w:fldChar w:fldCharType="begin"/>
+        </w:r>
+        <w:r>
+          <w:rPr>
+            <w:noProof/>
+            <w:webHidden/>
+          </w:rPr>
+          <w:instrText xml:space="preserve"> PAGEREF _Toc460222907 \h </w:instrText>
+        </w:r>
+        <w:r>
+          <w:rPr>
+            <w:noProof/>
+            <w:webHidden/>
+          </w:rPr>
+        </w:r>
+        <w:r>
+          <w:rPr>
+            <w:noProof/>
+            <w:webHidden/>
+          </w:rPr>
+          <w:fldChar w:fldCharType="separate"/>
+        </w:r>
+        <w:r>
+          <w:rPr>
+            <w:noProof/>
+            <w:webHidden/>
+          </w:rPr>
+          <w:t>16</w:t>
+        </w:r>
+        <w:r>
+          <w:rPr>
+            <w:noProof/>
+            <w:webHidden/>
+          </w:rPr>
+          <w:fldChar w:fldCharType="end"/>
+        </w:r>
+      </w:hyperlink>
+    </w:p>
+    <w:p>
+      <w:pPr>
+        <w:pStyle w:val="TDC2"/>
+        <w:tabs>
+          <w:tab w:val="right" w:leader="dot" w:pos="8828"/>
+        </w:tabs>
+        <w:rPr>
+          <w:rFonts w:eastAsiaTheme="minorEastAsia"/>
+          <w:noProof/>
+          <w:lang w:eastAsia="es-CO"/>
+        </w:rPr>
+      </w:pPr>
+      <w:hyperlink w:anchor="_Toc460222908" w:history="1">
+        <w:r>
+          <w:rPr>
+            <w:rStyle w:val="Hipervnculo"/>
+            <w:noProof/>
+          </w:rPr>
+          <w:t>NUEVO PROYECTO</w:t>
+        </w:r>
+        <w:r>
+          <w:rPr>
+            <w:noProof/>
+            <w:webHidden/>
+          </w:rPr>
+          <w:tab/>
+        </w:r>
+        <w:r>
+          <w:rPr>
+            <w:noProof/>
+            <w:webHidden/>
+          </w:rPr>
+          <w:fldChar w:fldCharType="begin"/>
+        </w:r>
+        <w:r>
+          <w:rPr>
+            <w:noProof/>
+            <w:webHidden/>
+          </w:rPr>
+          <w:instrText xml:space="preserve"> PAGEREF _Toc460222908 \h </w:instrText>
+        </w:r>
+        <w:r>
+          <w:rPr>
+            <w:noProof/>
+            <w:webHidden/>
+          </w:rPr>
+        </w:r>
+        <w:r>
+          <w:rPr>
+            <w:noProof/>
+            <w:webHidden/>
+          </w:rPr>
+          <w:fldChar w:fldCharType="separate"/>
+        </w:r>
+        <w:r>
+          <w:rPr>
+            <w:noProof/>
+            <w:webHidden/>
+          </w:rPr>
+          <w:t>17</w:t>
+        </w:r>
+        <w:r>
+          <w:rPr>
+            <w:noProof/>
+            <w:webHidden/>
+          </w:rPr>
+          <w:fldChar w:fldCharType="end"/>
+        </w:r>
+      </w:hyperlink>
+    </w:p>
+    <w:p>
+      <w:pPr>
+        <w:pStyle w:val="TDC2"/>
+        <w:tabs>
+          <w:tab w:val="right" w:leader="dot" w:pos="8828"/>
+        </w:tabs>
+        <w:rPr>
+          <w:rFonts w:eastAsiaTheme="minorEastAsia"/>
+          <w:noProof/>
+          <w:lang w:eastAsia="es-CO"/>
+        </w:rPr>
+      </w:pPr>
+      <w:hyperlink w:anchor="_Toc460222909" w:history="1">
+        <w:r>
+          <w:rPr>
+            <w:rStyle w:val="Hipervnculo"/>
+            <w:noProof/>
+          </w:rPr>
+          <w:t>PREVISUALIZACION SEGMENTACION</w:t>
+        </w:r>
+        <w:r>
+          <w:rPr>
+            <w:noProof/>
+            <w:webHidden/>
+          </w:rPr>
+          <w:tab/>
+        </w:r>
+        <w:r>
+          <w:rPr>
+            <w:noProof/>
+            <w:webHidden/>
+          </w:rPr>
+          <w:fldChar w:fldCharType="begin"/>
+        </w:r>
+        <w:r>
+          <w:rPr>
+            <w:noProof/>
+            <w:webHidden/>
+          </w:rPr>
+          <w:instrText xml:space="preserve"> PAGEREF _Toc460222909 \h </w:instrText>
+        </w:r>
+        <w:r>
+          <w:rPr>
+            <w:noProof/>
+            <w:webHidden/>
+          </w:rPr>
+        </w:r>
+        <w:r>
+          <w:rPr>
+            <w:noProof/>
+            <w:webHidden/>
+          </w:rPr>
+          <w:fldChar w:fldCharType="separate"/>
+        </w:r>
+        <w:r>
+          <w:rPr>
+            <w:noProof/>
+            <w:webHidden/>
+          </w:rPr>
+          <w:t>18</w:t>
+        </w:r>
+        <w:r>
+          <w:rPr>
+            <w:noProof/>
+            <w:webHidden/>
+          </w:rPr>
+          <w:fldChar w:fldCharType="end"/>
+        </w:r>
+      </w:hyperlink>
+    </w:p>
+    <w:p>
+      <w:pPr>
+        <w:pStyle w:val="TDC2"/>
+        <w:tabs>
+          <w:tab w:val="right" w:leader="dot" w:pos="8828"/>
+        </w:tabs>
+        <w:rPr>
+          <w:rFonts w:eastAsiaTheme="minorEastAsia"/>
+          <w:noProof/>
+          <w:lang w:eastAsia="es-CO"/>
+        </w:rPr>
+      </w:pPr>
+      <w:hyperlink w:anchor="_Toc460222910" w:history="1">
+        <w:r>
+          <w:rPr>
+            <w:rStyle w:val="Hipervnculo"/>
+            <w:noProof/>
+          </w:rPr>
+          <w:t>PROYECTO</w:t>
+        </w:r>
+        <w:r>
+          <w:rPr>
+            <w:noProof/>
+            <w:webHidden/>
+          </w:rPr>
+          <w:tab/>
+        </w:r>
+        <w:r>
+          <w:rPr>
+            <w:noProof/>
+            <w:webHidden/>
+          </w:rPr>
+          <w:fldChar w:fldCharType="begin"/>
+        </w:r>
+        <w:r>
+          <w:rPr>
+            <w:noProof/>
+            <w:webHidden/>
+          </w:rPr>
+          <w:instrText xml:space="preserve"> PAGEREF _Toc460222910 \h </w:instrText>
+        </w:r>
+        <w:r>
+          <w:rPr>
+            <w:noProof/>
+            <w:webHidden/>
+          </w:rPr>
+        </w:r>
+        <w:r>
+          <w:rPr>
+            <w:noProof/>
+            <w:webHidden/>
+          </w:rPr>
+          <w:fldChar w:fldCharType="separate"/>
+        </w:r>
+        <w:r>
+          <w:rPr>
+            <w:noProof/>
+            <w:webHidden/>
+          </w:rPr>
+          <w:t>19</w:t>
+        </w:r>
+        <w:r>
+          <w:rPr>
+            <w:noProof/>
+            <w:webHidden/>
+          </w:rPr>
+          <w:fldChar w:fldCharType="end"/>
+        </w:r>
+      </w:hyperlink>
+    </w:p>
+    <w:p>
+      <w:pPr>
+        <w:pStyle w:val="TDC2"/>
+        <w:tabs>
+          <w:tab w:val="right" w:leader="dot" w:pos="8828"/>
+        </w:tabs>
+        <w:rPr>
+          <w:rFonts w:eastAsiaTheme="minorEastAsia"/>
+          <w:noProof/>
+          <w:lang w:eastAsia="es-CO"/>
+        </w:rPr>
+      </w:pPr>
+      <w:hyperlink w:anchor="_Toc460222911" w:history="1">
+        <w:r>
+          <w:rPr>
+            <w:rStyle w:val="Hipervnculo"/>
+            <w:noProof/>
+          </w:rPr>
+          <w:t>REVISAR ELEMENTOS</w:t>
+        </w:r>
+        <w:r>
+          <w:rPr>
+            <w:noProof/>
+            <w:webHidden/>
+          </w:rPr>
+          <w:tab/>
+        </w:r>
+        <w:r>
+          <w:rPr>
+            <w:noProof/>
+            <w:webHidden/>
+          </w:rPr>
+          <w:fldChar w:fldCharType="begin"/>
+        </w:r>
+        <w:r>
+          <w:rPr>
+            <w:noProof/>
+            <w:webHidden/>
+          </w:rPr>
+          <w:instrText xml:space="preserve"> PAGEREF _Toc460222911 \h </w:instrText>
+        </w:r>
+        <w:r>
+          <w:rPr>
+            <w:noProof/>
+            <w:webHidden/>
+          </w:rPr>
+        </w:r>
+        <w:r>
+          <w:rPr>
+            <w:noProof/>
+            <w:webHidden/>
+          </w:rPr>
+          <w:fldChar w:fldCharType="separate"/>
+        </w:r>
+        <w:r>
+          <w:rPr>
+            <w:noProof/>
+            <w:webHidden/>
+          </w:rPr>
+          <w:t>20</w:t>
+        </w:r>
+        <w:r>
+          <w:rPr>
+            <w:noProof/>
+            <w:webHidden/>
+          </w:rPr>
+          <w:fldChar w:fldCharType="end"/>
+        </w:r>
+      </w:hyperlink>
+    </w:p>
+    <w:p>
+      <w:pPr>
+        <w:pStyle w:val="TDC2"/>
+        <w:tabs>
+          <w:tab w:val="right" w:leader="dot" w:pos="8828"/>
+        </w:tabs>
+        <w:rPr>
+          <w:rFonts w:eastAsiaTheme="minorEastAsia"/>
+          <w:noProof/>
+          <w:lang w:eastAsia="es-CO"/>
+        </w:rPr>
+      </w:pPr>
+      <w:hyperlink w:anchor="_Toc460222912" w:history="1">
+        <w:r>
+          <w:rPr>
+            <w:rStyle w:val="Hipervnculo"/>
+            <w:noProof/>
+          </w:rPr>
+          <w:t>SEGMENTACION</w:t>
+        </w:r>
+        <w:r>
+          <w:rPr>
+            <w:noProof/>
+            <w:webHidden/>
+          </w:rPr>
+          <w:tab/>
+        </w:r>
+        <w:r>
+          <w:rPr>
+            <w:noProof/>
+            <w:webHidden/>
+          </w:rPr>
+          <w:fldChar w:fldCharType="begin"/>
+        </w:r>
+        <w:r>
+          <w:rPr>
+            <w:noProof/>
+            <w:webHidden/>
+          </w:rPr>
+          <w:instrText xml:space="preserve"> PAGEREF _Toc460222912 \h </w:instrText>
+        </w:r>
+        <w:r>
+          <w:rPr>
+            <w:noProof/>
+            <w:webHidden/>
+          </w:rPr>
+        </w:r>
+        <w:r>
+          <w:rPr>
+            <w:noProof/>
+            <w:webHidden/>
+          </w:rPr>
+          <w:fldChar w:fldCharType="separate"/>
+        </w:r>
+        <w:r>
+          <w:rPr>
+            <w:noProof/>
+            <w:webHidden/>
+          </w:rPr>
+          <w:t>21</w:t>
+        </w:r>
+        <w:r>
+          <w:rPr>
+            <w:noProof/>
+            <w:webHidden/>
+          </w:rPr>
+          <w:fldChar w:fldCharType="end"/>
+        </w:r>
+      </w:hyperlink>
+    </w:p>
+    <w:p>
+      <w:pPr>
+        <w:pStyle w:val="TDC2"/>
+        <w:tabs>
+          <w:tab w:val="right" w:leader="dot" w:pos="8828"/>
+        </w:tabs>
+        <w:rPr>
+          <w:rFonts w:eastAsiaTheme="minorEastAsia"/>
+          <w:noProof/>
+          <w:lang w:eastAsia="es-CO"/>
+        </w:rPr>
+      </w:pPr>
+      <w:hyperlink w:anchor="_Toc460222913" w:history="1">
+        <w:r>
+          <w:rPr>
+            <w:rStyle w:val="Hipervnculo"/>
+            <w:noProof/>
+          </w:rPr>
+          <w:t>SELECCIÓN DE AREAS</w:t>
+        </w:r>
+        <w:r>
+          <w:rPr>
+            <w:noProof/>
+            <w:webHidden/>
+          </w:rPr>
+          <w:tab/>
+        </w:r>
+        <w:r>
+          <w:rPr>
+            <w:noProof/>
+            <w:webHidden/>
+          </w:rPr>
+          <w:fldChar w:fldCharType="begin"/>
+        </w:r>
+        <w:r>
+          <w:rPr>
+            <w:noProof/>
+            <w:webHidden/>
+          </w:rPr>
+          <w:instrText xml:space="preserve"> PAGEREF _Toc460222913 \h </w:instrText>
+        </w:r>
+        <w:r>
+          <w:rPr>
+            <w:noProof/>
+            <w:webHidden/>
+          </w:rPr>
+        </w:r>
+        <w:r>
+          <w:rPr>
+            <w:noProof/>
+            <w:webHidden/>
+          </w:rPr>
+          <w:fldChar w:fldCharType="separate"/>
+        </w:r>
+        <w:r>
+          <w:rPr>
+            <w:noProof/>
+            <w:webHidden/>
+          </w:rPr>
+          <w:t>22</w:t>
         </w:r>
         <w:r>
           <w:rPr>
@@ -907,7 +1740,7 @@
       <w:pPr>
         <w:pStyle w:val="Ttulo1"/>
       </w:pPr>
-      <w:bookmarkStart w:id="0" w:name="_Toc459640439"/>
+      <w:bookmarkStart w:id="0" w:name="_Toc460222891"/>
       <w:r>
         <w:lastRenderedPageBreak/>
         <w:t>BIENVENIDO</w:t>
@@ -1176,7 +2009,7 @@
       <w:pPr>
         <w:pStyle w:val="Ttulo1"/>
       </w:pPr>
-      <w:bookmarkStart w:id="1" w:name="_Toc459640440"/>
+      <w:bookmarkStart w:id="1" w:name="_Toc460222892"/>
       <w:r>
         <w:lastRenderedPageBreak/>
         <w:t>GLOSARIO</w:t>
@@ -1202,7 +2035,7 @@
       <w:pPr>
         <w:pStyle w:val="Ttulo2"/>
       </w:pPr>
-      <w:bookmarkStart w:id="2" w:name="_Toc459640441"/>
+      <w:bookmarkStart w:id="2" w:name="_Toc460222893"/>
       <w:r>
         <w:t>TOMOGRAFIA COMPUTARIZADA</w:t>
       </w:r>
@@ -1231,7 +2064,7 @@
       <w:pPr>
         <w:pStyle w:val="Ttulo2"/>
       </w:pPr>
-      <w:bookmarkStart w:id="3" w:name="_Toc459640442"/>
+      <w:bookmarkStart w:id="3" w:name="_Toc460222894"/>
       <w:r>
         <w:t>TOMOGRAFIA COMPUTARIZADA DE DOBLE ENERGIA</w:t>
       </w:r>
@@ -1260,7 +2093,7 @@
       <w:pPr>
         <w:pStyle w:val="Ttulo2"/>
       </w:pPr>
-      <w:bookmarkStart w:id="4" w:name="_Toc459640443"/>
+      <w:bookmarkStart w:id="4" w:name="_Toc460222895"/>
       <w:r>
         <w:t>DICOM</w:t>
       </w:r>
@@ -1340,10 +2173,7 @@
         <w:t>edicine</w:t>
       </w:r>
       <w:r>
-        <w:t>,</w:t>
-      </w:r>
-      <w:r>
-        <w:t xml:space="preserve"> es el estándar reconocido mundialmente para el intercambio de pruebas médicas, pensado para su manejo, visualización, almacenam</w:t>
+        <w:t>, es el estándar reconocido mundialmente para el intercambio de pruebas médicas, pensado para su manejo, visualización, almacenam</w:t>
       </w:r>
       <w:r>
         <w:t>iento, impresión y transmisión.</w:t>
@@ -1358,11 +2188,54 @@
       <w:pPr>
         <w:pStyle w:val="Ttulo2"/>
       </w:pPr>
-      <w:bookmarkStart w:id="5" w:name="_Toc459640444"/>
-      <w:r>
+      <w:bookmarkStart w:id="5" w:name="_Toc460222896"/>
+      <w:r>
+        <w:t>proyecto</w:t>
+      </w:r>
+      <w:bookmarkEnd w:id="5"/>
+    </w:p>
+    <w:p>
+      <w:r>
+        <w:t xml:space="preserve">En </w:t>
+      </w:r>
+      <w:r>
+        <w:rPr>
+          <w:rFonts w:ascii="Eras Bold ITC" w:hAnsi="Eras Bold ITC"/>
+          <w:color w:val="70AD47" w:themeColor="accent6"/>
+        </w:rPr>
+        <w:t>ROCKSTATIC: Caracterización Estática de Rocas</w:t>
+      </w:r>
+      <w:r>
+        <w:rPr>
+          <w:rFonts w:ascii="Eras Bold ITC" w:hAnsi="Eras Bold ITC"/>
+          <w:color w:val="70AD47" w:themeColor="accent6"/>
+        </w:rPr>
+        <w:t xml:space="preserve"> </w:t>
+      </w:r>
+      <w:r>
+        <w:t xml:space="preserve">se llama </w:t>
+      </w:r>
+      <w:r>
+        <w:rPr>
+          <w:rFonts w:ascii="Eras Bold ITC" w:hAnsi="Eras Bold ITC"/>
+          <w:color w:val="70AD47" w:themeColor="accent6"/>
+        </w:rPr>
+        <w:t>PROYECTO</w:t>
+      </w:r>
+      <w:r>
+        <w:t xml:space="preserve"> a la colección de imágenes DICOM, en alta y baja energía, de una muestra de roca a la que se le desean estimar sus propiedades. </w:t>
+      </w:r>
+    </w:p>
+    <w:p>
+      <w:pPr>
+        <w:pStyle w:val="Ttulo2"/>
+      </w:pPr>
+      <w:bookmarkStart w:id="6" w:name="_Toc460222897"/>
+      <w:r>
+        <w:lastRenderedPageBreak/>
         <w:t>CORTES TRANSVERSALES Y LONGITUDINALES</w:t>
       </w:r>
-      <w:bookmarkEnd w:id="5"/>
+      <w:bookmarkEnd w:id="6"/>
     </w:p>
     <w:p>
       <w:r>
@@ -1371,7 +2244,6 @@
     </w:p>
     <w:p>
       <w:r>
-        <w:lastRenderedPageBreak/>
         <w:t>Los cortes longitudinales (horizontales y verticales) se obtienen interpolando los cortes transversales obtenidos</w:t>
       </w:r>
       <w:r>
@@ -1382,11 +2254,11 @@
       <w:pPr>
         <w:pStyle w:val="Ttulo2"/>
       </w:pPr>
-      <w:bookmarkStart w:id="6" w:name="_Toc459640445"/>
+      <w:bookmarkStart w:id="7" w:name="_Toc460222898"/>
       <w:r>
         <w:t>SEGMENTACION</w:t>
       </w:r>
-      <w:bookmarkEnd w:id="6"/>
+      <w:bookmarkEnd w:id="7"/>
     </w:p>
     <w:p>
       <w:r>
@@ -1462,11 +2334,11 @@
       <w:pPr>
         <w:pStyle w:val="Ttulo2"/>
       </w:pPr>
-      <w:bookmarkStart w:id="7" w:name="_Toc459640446"/>
+      <w:bookmarkStart w:id="8" w:name="_Toc460222899"/>
       <w:r>
         <w:t>AREAS DE INTERES</w:t>
       </w:r>
-      <w:bookmarkEnd w:id="7"/>
+      <w:bookmarkEnd w:id="8"/>
     </w:p>
     <w:p>
       <w:r>
@@ -1500,12 +2372,12 @@
       <w:pPr>
         <w:pStyle w:val="Ttulo1"/>
       </w:pPr>
-      <w:bookmarkStart w:id="8" w:name="_Toc459640447"/>
+      <w:bookmarkStart w:id="9" w:name="_Toc460222900"/>
       <w:r>
         <w:lastRenderedPageBreak/>
         <w:t>REQUISITOS DE INSTALACION</w:t>
       </w:r>
-      <w:bookmarkEnd w:id="8"/>
+      <w:bookmarkEnd w:id="9"/>
     </w:p>
     <w:p>
       <w:r>
@@ -1593,12 +2465,12 @@
       <w:pPr>
         <w:pStyle w:val="Ttulo1"/>
       </w:pPr>
-      <w:bookmarkStart w:id="9" w:name="_Toc459640448"/>
+      <w:bookmarkStart w:id="10" w:name="_Toc460222901"/>
       <w:r>
         <w:lastRenderedPageBreak/>
         <w:t>INSTALACIÓN DE ROCKSTATIC</w:t>
       </w:r>
-      <w:bookmarkEnd w:id="9"/>
+      <w:bookmarkEnd w:id="10"/>
     </w:p>
     <w:p>
       <w:r>
@@ -1841,12 +2713,12 @@
       <w:pPr>
         <w:pStyle w:val="Ttulo1"/>
       </w:pPr>
-      <w:bookmarkStart w:id="10" w:name="_Toc459640449"/>
+      <w:bookmarkStart w:id="11" w:name="_Toc460222902"/>
       <w:r>
         <w:lastRenderedPageBreak/>
         <w:t>GUIA RAPIDA DE USO</w:t>
       </w:r>
-      <w:bookmarkEnd w:id="10"/>
+      <w:bookmarkEnd w:id="11"/>
     </w:p>
     <w:p>
       <w:r>
@@ -2099,13 +2971,7 @@
         <w:t xml:space="preserve"> </w:t>
       </w:r>
       <w:r>
-        <w:t xml:space="preserve">los archivos DICOM obtenidos de la tomografía a </w:t>
-      </w:r>
-      <w:r>
-        <w:t>baja</w:t>
-      </w:r>
-      <w:r>
-        <w:t xml:space="preserve"> energía</w:t>
+        <w:t>los archivos DICOM obtenidos de la tomografía a baja energía</w:t>
       </w:r>
     </w:p>
     <w:p>
@@ -3715,14 +4581,25 @@
       <w:pPr>
         <w:pStyle w:val="Ttulo1"/>
       </w:pPr>
-      <w:r>
+      <w:bookmarkStart w:id="12" w:name="_Toc460222903"/>
+      <w:r>
+        <w:rPr>
+          <w:caps w:val="0"/>
+        </w:rPr>
         <w:lastRenderedPageBreak/>
-        <w:t>guia de ventanas</w:t>
-      </w:r>
-    </w:p>
-    <w:p>
-      <w:r>
-        <w:t xml:space="preserve">A continuación se explican cada una de las interfaces gráficas que componen a </w:t>
+        <w:t>GUIA DE VENTANAS</w:t>
+      </w:r>
+      <w:bookmarkEnd w:id="12"/>
+    </w:p>
+    <w:p>
+      <w:r>
+        <w:t>A continuación</w:t>
+      </w:r>
+      <w:r>
+        <w:t xml:space="preserve"> listan de manera alfabética </w:t>
+      </w:r>
+      <w:r>
+        <w:t xml:space="preserve">cada una de las interfaces gráficas que componen a </w:t>
       </w:r>
       <w:r>
         <w:rPr>
@@ -3732,14 +4609,909 @@
         <w:t>ROCKSTATIC: Caracterización Estática de Rocas</w:t>
       </w:r>
       <w:r>
+        <w:t xml:space="preserve"> y se incluye una breve explicación de cada una.</w:t>
+      </w:r>
+    </w:p>
+    <w:p>
+      <w:pPr>
+        <w:pStyle w:val="Ttulo2"/>
+      </w:pPr>
+      <w:bookmarkStart w:id="13" w:name="_Toc460222904"/>
+      <w:r>
+        <w:t>ACERDA DE</w:t>
+      </w:r>
+      <w:bookmarkEnd w:id="13"/>
+    </w:p>
+    <w:p>
+      <w:pPr>
+        <w:pStyle w:val="Imagen"/>
+      </w:pPr>
+      <w:r>
+        <w:drawing>
+          <wp:inline distT="0" distB="0" distL="0" distR="0" wp14:anchorId="36032CF8" wp14:editId="27B1932D">
+            <wp:extent cx="2524804" cy="2160000"/>
+            <wp:effectExtent l="38100" t="38100" r="104140" b="88265"/>
+            <wp:docPr id="1" name="Imagen 1"/>
+            <wp:cNvGraphicFramePr>
+              <a:graphicFrameLocks xmlns:a="http://schemas.openxmlformats.org/drawingml/2006/main" noChangeAspect="1"/>
+            </wp:cNvGraphicFramePr>
+            <a:graphic xmlns:a="http://schemas.openxmlformats.org/drawingml/2006/main">
+              <a:graphicData uri="http://schemas.openxmlformats.org/drawingml/2006/picture">
+                <pic:pic xmlns:pic="http://schemas.openxmlformats.org/drawingml/2006/picture">
+                  <pic:nvPicPr>
+                    <pic:cNvPr id="1" name=""/>
+                    <pic:cNvPicPr/>
+                  </pic:nvPicPr>
+                  <pic:blipFill rotWithShape="1">
+                    <a:blip r:embed="rId25"/>
+                    <a:srcRect l="555" t="649" r="490" b="126"/>
+                    <a:stretch/>
+                  </pic:blipFill>
+                  <pic:spPr bwMode="auto">
+                    <a:xfrm>
+                      <a:off x="0" y="0"/>
+                      <a:ext cx="2524804" cy="2160000"/>
+                    </a:xfrm>
+                    <a:prstGeom prst="rect">
+                      <a:avLst/>
+                    </a:prstGeom>
+                    <a:ln>
+                      <a:noFill/>
+                    </a:ln>
+                    <a:effectLst>
+                      <a:outerShdw blurRad="50800" dist="38100" dir="2700000" algn="tl" rotWithShape="0">
+                        <a:prstClr val="black">
+                          <a:alpha val="40000"/>
+                        </a:prstClr>
+                      </a:outerShdw>
+                    </a:effectLst>
+                    <a:extLst>
+                      <a:ext uri="{53640926-AAD7-44D8-BBD7-CCE9431645EC}">
+                        <a14:shadowObscured xmlns:a14="http://schemas.microsoft.com/office/drawing/2010/main"/>
+                      </a:ext>
+                    </a:extLst>
+                  </pic:spPr>
+                </pic:pic>
+              </a:graphicData>
+            </a:graphic>
+          </wp:inline>
+        </w:drawing>
+      </w:r>
+    </w:p>
+    <w:p>
+      <w:r>
+        <w:t xml:space="preserve">La ventana </w:t>
+      </w:r>
+      <w:r>
+        <w:rPr>
+          <w:rFonts w:ascii="Eras Bold ITC" w:hAnsi="Eras Bold ITC"/>
+          <w:color w:val="70AD47" w:themeColor="accent6"/>
+        </w:rPr>
+        <w:t>ACERCA DE</w:t>
+      </w:r>
+      <w:r>
+        <w:t xml:space="preserve"> contiene la información de derechos de autor del equipo desarrollador de </w:t>
+      </w:r>
+      <w:r>
+        <w:rPr>
+          <w:rFonts w:ascii="Eras Bold ITC" w:hAnsi="Eras Bold ITC"/>
+          <w:color w:val="70AD47" w:themeColor="accent6"/>
+        </w:rPr>
+        <w:t>ROCKSTATIC: Caracterización Estática de Rocas</w:t>
+      </w:r>
+      <w:r>
         <w:t>.</w:t>
       </w:r>
-      <w:bookmarkStart w:id="11" w:name="_GoBack"/>
-      <w:bookmarkEnd w:id="11"/>
-    </w:p>
+    </w:p>
+    <w:p>
+      <w:pPr>
+        <w:pStyle w:val="Ttulo2"/>
+      </w:pPr>
+      <w:bookmarkStart w:id="14" w:name="_Toc460222905"/>
+      <w:r>
+        <w:lastRenderedPageBreak/>
+        <w:t>ESTIMACION DE CURVAS</w:t>
+      </w:r>
+      <w:bookmarkEnd w:id="14"/>
+    </w:p>
+    <w:p>
+      <w:pPr>
+        <w:pStyle w:val="Imagen"/>
+      </w:pPr>
+      <w:r>
+        <w:drawing>
+          <wp:inline distT="0" distB="0" distL="0" distR="0" wp14:anchorId="56827557" wp14:editId="65DC68A3">
+            <wp:extent cx="2604585" cy="3600000"/>
+            <wp:effectExtent l="38100" t="38100" r="100965" b="95885"/>
+            <wp:docPr id="29" name="Imagen 29"/>
+            <wp:cNvGraphicFramePr>
+              <a:graphicFrameLocks xmlns:a="http://schemas.openxmlformats.org/drawingml/2006/main" noChangeAspect="1"/>
+            </wp:cNvGraphicFramePr>
+            <a:graphic xmlns:a="http://schemas.openxmlformats.org/drawingml/2006/main">
+              <a:graphicData uri="http://schemas.openxmlformats.org/drawingml/2006/picture">
+                <pic:pic xmlns:pic="http://schemas.openxmlformats.org/drawingml/2006/picture">
+                  <pic:nvPicPr>
+                    <pic:cNvPr id="1" name=""/>
+                    <pic:cNvPicPr/>
+                  </pic:nvPicPr>
+                  <pic:blipFill>
+                    <a:blip r:embed="rId24"/>
+                    <a:stretch>
+                      <a:fillRect/>
+                    </a:stretch>
+                  </pic:blipFill>
+                  <pic:spPr>
+                    <a:xfrm>
+                      <a:off x="0" y="0"/>
+                      <a:ext cx="2604585" cy="3600000"/>
+                    </a:xfrm>
+                    <a:prstGeom prst="rect">
+                      <a:avLst/>
+                    </a:prstGeom>
+                    <a:ln>
+                      <a:noFill/>
+                    </a:ln>
+                    <a:effectLst>
+                      <a:outerShdw blurRad="50800" dist="38100" dir="2700000" algn="tl" rotWithShape="0">
+                        <a:prstClr val="black">
+                          <a:alpha val="40000"/>
+                        </a:prstClr>
+                      </a:outerShdw>
+                    </a:effectLst>
+                  </pic:spPr>
+                </pic:pic>
+              </a:graphicData>
+            </a:graphic>
+          </wp:inline>
+        </w:drawing>
+      </w:r>
+    </w:p>
+    <w:p>
+      <w:pPr>
+        <w:rPr>
+          <w:lang w:eastAsia="es-CO"/>
+        </w:rPr>
+      </w:pPr>
+      <w:r>
+        <w:rPr>
+          <w:lang w:eastAsia="es-CO"/>
+        </w:rPr>
+        <w:t xml:space="preserve">La ventana </w:t>
+      </w:r>
+      <w:r>
+        <w:rPr>
+          <w:rFonts w:ascii="Eras Bold ITC" w:hAnsi="Eras Bold ITC"/>
+          <w:color w:val="70AD47" w:themeColor="accent6"/>
+        </w:rPr>
+        <w:t xml:space="preserve">ESTIMACION DE CURVAS </w:t>
+      </w:r>
+      <w:r>
+        <w:rPr>
+          <w:lang w:eastAsia="es-CO"/>
+        </w:rPr>
+        <w:t>presenta la estimación de las curvas de propiedades estáticas en función de la profundidad. Esta ventana solo está disponible una vez se ha realizado la segmentación de los archivos DICOM y la selección de áreas de interés.</w:t>
+      </w:r>
+    </w:p>
+    <w:p>
+      <w:pPr>
+        <w:spacing w:after="160" w:line="259" w:lineRule="auto"/>
+        <w:jc w:val="left"/>
+        <w:rPr>
+          <w:lang w:eastAsia="es-CO"/>
+        </w:rPr>
+      </w:pPr>
+      <w:r>
+        <w:rPr>
+          <w:lang w:eastAsia="es-CO"/>
+        </w:rPr>
+        <w:br w:type="page"/>
+      </w:r>
+    </w:p>
+    <w:p>
+      <w:pPr>
+        <w:pStyle w:val="Ttulo2"/>
+      </w:pPr>
+      <w:bookmarkStart w:id="15" w:name="_Toc460222906"/>
+      <w:r>
+        <w:lastRenderedPageBreak/>
+        <w:t>INICIO</w:t>
+      </w:r>
+      <w:bookmarkEnd w:id="15"/>
+    </w:p>
+    <w:p>
+      <w:pPr>
+        <w:pStyle w:val="Imagen"/>
+      </w:pPr>
+      <w:r>
+        <w:drawing>
+          <wp:inline distT="0" distB="0" distL="0" distR="0" wp14:anchorId="120152E2" wp14:editId="3BC6B373">
+            <wp:extent cx="3363830" cy="1800000"/>
+            <wp:effectExtent l="38100" t="38100" r="103505" b="86360"/>
+            <wp:docPr id="32" name="Imagen 32"/>
+            <wp:cNvGraphicFramePr>
+              <a:graphicFrameLocks xmlns:a="http://schemas.openxmlformats.org/drawingml/2006/main" noChangeAspect="1"/>
+            </wp:cNvGraphicFramePr>
+            <a:graphic xmlns:a="http://schemas.openxmlformats.org/drawingml/2006/main">
+              <a:graphicData uri="http://schemas.openxmlformats.org/drawingml/2006/picture">
+                <pic:pic xmlns:pic="http://schemas.openxmlformats.org/drawingml/2006/picture">
+                  <pic:nvPicPr>
+                    <pic:cNvPr id="1" name=""/>
+                    <pic:cNvPicPr/>
+                  </pic:nvPicPr>
+                  <pic:blipFill>
+                    <a:blip r:embed="rId26"/>
+                    <a:stretch>
+                      <a:fillRect/>
+                    </a:stretch>
+                  </pic:blipFill>
+                  <pic:spPr>
+                    <a:xfrm>
+                      <a:off x="0" y="0"/>
+                      <a:ext cx="3363830" cy="1800000"/>
+                    </a:xfrm>
+                    <a:prstGeom prst="rect">
+                      <a:avLst/>
+                    </a:prstGeom>
+                    <a:effectLst>
+                      <a:outerShdw blurRad="50800" dist="38100" dir="2700000" algn="tl" rotWithShape="0">
+                        <a:prstClr val="black">
+                          <a:alpha val="40000"/>
+                        </a:prstClr>
+                      </a:outerShdw>
+                    </a:effectLst>
+                  </pic:spPr>
+                </pic:pic>
+              </a:graphicData>
+            </a:graphic>
+          </wp:inline>
+        </w:drawing>
+      </w:r>
+    </w:p>
+    <w:p>
+      <w:pPr>
+        <w:rPr>
+          <w:lang w:eastAsia="es-CO"/>
+        </w:rPr>
+      </w:pPr>
+      <w:r>
+        <w:rPr>
+          <w:lang w:eastAsia="es-CO"/>
+        </w:rPr>
+        <w:t xml:space="preserve">La ventana de </w:t>
+      </w:r>
+      <w:r>
+        <w:rPr>
+          <w:rFonts w:ascii="Eras Bold ITC" w:hAnsi="Eras Bold ITC"/>
+          <w:color w:val="70AD47" w:themeColor="accent6"/>
+        </w:rPr>
+        <w:t xml:space="preserve">INICIO </w:t>
+      </w:r>
+      <w:r>
+        <w:rPr>
+          <w:lang w:eastAsia="es-CO"/>
+        </w:rPr>
+        <w:t>es la primera vent</w:t>
+      </w:r>
+      <w:r>
+        <w:rPr>
+          <w:lang w:eastAsia="es-CO"/>
+        </w:rPr>
+        <w:t xml:space="preserve">ana que se le presenta al usuario una vez iniciado </w:t>
+      </w:r>
+      <w:r>
+        <w:rPr>
+          <w:rFonts w:ascii="Eras Bold ITC" w:hAnsi="Eras Bold ITC"/>
+          <w:color w:val="70AD47" w:themeColor="accent6"/>
+        </w:rPr>
+        <w:t>ROCKSTATIC: Caracterización Estática de Rocas</w:t>
+      </w:r>
+      <w:r>
+        <w:rPr>
+          <w:lang w:eastAsia="es-CO"/>
+        </w:rPr>
+        <w:t xml:space="preserve">. Desde aquí se puede </w:t>
+      </w:r>
+      <w:r>
+        <w:rPr>
+          <w:rFonts w:ascii="Eras Bold ITC" w:hAnsi="Eras Bold ITC"/>
+          <w:color w:val="70AD47" w:themeColor="accent6"/>
+        </w:rPr>
+        <w:t>CREAR</w:t>
+      </w:r>
+      <w:r>
+        <w:rPr>
+          <w:lang w:eastAsia="es-CO"/>
+        </w:rPr>
+        <w:t xml:space="preserve"> un proyecto nuevo, o </w:t>
+      </w:r>
+      <w:r>
+        <w:rPr>
+          <w:rFonts w:ascii="Eras Bold ITC" w:hAnsi="Eras Bold ITC"/>
+          <w:color w:val="70AD47" w:themeColor="accent6"/>
+        </w:rPr>
+        <w:t>ABRIR</w:t>
+      </w:r>
+      <w:r>
+        <w:rPr>
+          <w:lang w:eastAsia="es-CO"/>
+        </w:rPr>
+        <w:t xml:space="preserve"> un proyecto existente.</w:t>
+      </w:r>
+    </w:p>
+    <w:p>
+      <w:r>
+        <w:t xml:space="preserve">En </w:t>
+      </w:r>
+      <w:r>
+        <w:rPr>
+          <w:rFonts w:ascii="Eras Bold ITC" w:hAnsi="Eras Bold ITC"/>
+          <w:color w:val="70AD47" w:themeColor="accent6"/>
+        </w:rPr>
+        <w:t>ROCKSTATIC: Caracterización Estática de Rocas</w:t>
+      </w:r>
+      <w:r>
+        <w:rPr>
+          <w:rFonts w:ascii="Eras Bold ITC" w:hAnsi="Eras Bold ITC"/>
+          <w:color w:val="70AD47" w:themeColor="accent6"/>
+        </w:rPr>
+        <w:t xml:space="preserve"> </w:t>
+      </w:r>
+      <w:r>
+        <w:t xml:space="preserve">se llama </w:t>
+      </w:r>
+      <w:r>
+        <w:rPr>
+          <w:rFonts w:ascii="Eras Bold ITC" w:hAnsi="Eras Bold ITC"/>
+          <w:color w:val="70AD47" w:themeColor="accent6"/>
+        </w:rPr>
+        <w:t>PROYECTO</w:t>
+      </w:r>
+      <w:r>
+        <w:t xml:space="preserve"> a la colección de imágenes DICOM, en alta y baja energía, de una muestra de roca a la que se le desean estimar sus propiedades. </w:t>
+      </w:r>
+    </w:p>
+    <w:p>
+      <w:pPr>
+        <w:spacing w:after="160" w:line="259" w:lineRule="auto"/>
+        <w:jc w:val="left"/>
+      </w:pPr>
+      <w:r>
+        <w:br w:type="page"/>
+      </w:r>
+    </w:p>
+    <w:p>
+      <w:pPr>
+        <w:pStyle w:val="Ttulo2"/>
+      </w:pPr>
+      <w:bookmarkStart w:id="16" w:name="_Toc460222907"/>
+      <w:r>
+        <w:lastRenderedPageBreak/>
+        <w:t>MODELO DE PHANTOMS</w:t>
+      </w:r>
+      <w:bookmarkEnd w:id="16"/>
+    </w:p>
+    <w:p>
+      <w:pPr>
+        <w:pStyle w:val="Imagen"/>
+      </w:pPr>
+      <w:r>
+        <w:drawing>
+          <wp:inline distT="0" distB="0" distL="0" distR="0" wp14:anchorId="0D32493E" wp14:editId="43B00D18">
+            <wp:extent cx="2311101" cy="1620000"/>
+            <wp:effectExtent l="38100" t="38100" r="89535" b="94615"/>
+            <wp:docPr id="33" name="Imagen 33"/>
+            <wp:cNvGraphicFramePr>
+              <a:graphicFrameLocks xmlns:a="http://schemas.openxmlformats.org/drawingml/2006/main" noChangeAspect="1"/>
+            </wp:cNvGraphicFramePr>
+            <a:graphic xmlns:a="http://schemas.openxmlformats.org/drawingml/2006/main">
+              <a:graphicData uri="http://schemas.openxmlformats.org/drawingml/2006/picture">
+                <pic:pic xmlns:pic="http://schemas.openxmlformats.org/drawingml/2006/picture">
+                  <pic:nvPicPr>
+                    <pic:cNvPr id="1" name=""/>
+                    <pic:cNvPicPr/>
+                  </pic:nvPicPr>
+                  <pic:blipFill>
+                    <a:blip r:embed="rId27"/>
+                    <a:stretch>
+                      <a:fillRect/>
+                    </a:stretch>
+                  </pic:blipFill>
+                  <pic:spPr>
+                    <a:xfrm>
+                      <a:off x="0" y="0"/>
+                      <a:ext cx="2311101" cy="1620000"/>
+                    </a:xfrm>
+                    <a:prstGeom prst="rect">
+                      <a:avLst/>
+                    </a:prstGeom>
+                    <a:effectLst>
+                      <a:outerShdw blurRad="50800" dist="38100" dir="2700000" algn="tl" rotWithShape="0">
+                        <a:prstClr val="black">
+                          <a:alpha val="40000"/>
+                        </a:prstClr>
+                      </a:outerShdw>
+                    </a:effectLst>
+                  </pic:spPr>
+                </pic:pic>
+              </a:graphicData>
+            </a:graphic>
+          </wp:inline>
+        </w:drawing>
+      </w:r>
+    </w:p>
+    <w:p>
+      <w:pPr>
+        <w:pStyle w:val="Imagen"/>
+      </w:pPr>
+      <w:r>
+        <w:drawing>
+          <wp:inline distT="0" distB="0" distL="0" distR="0" wp14:anchorId="0E065CD3" wp14:editId="68519437">
+            <wp:extent cx="4030632" cy="2880000"/>
+            <wp:effectExtent l="38100" t="38100" r="103505" b="92075"/>
+            <wp:docPr id="34" name="Imagen 34"/>
+            <wp:cNvGraphicFramePr>
+              <a:graphicFrameLocks xmlns:a="http://schemas.openxmlformats.org/drawingml/2006/main" noChangeAspect="1"/>
+            </wp:cNvGraphicFramePr>
+            <a:graphic xmlns:a="http://schemas.openxmlformats.org/drawingml/2006/main">
+              <a:graphicData uri="http://schemas.openxmlformats.org/drawingml/2006/picture">
+                <pic:pic xmlns:pic="http://schemas.openxmlformats.org/drawingml/2006/picture">
+                  <pic:nvPicPr>
+                    <pic:cNvPr id="1" name=""/>
+                    <pic:cNvPicPr/>
+                  </pic:nvPicPr>
+                  <pic:blipFill>
+                    <a:blip r:embed="rId28"/>
+                    <a:stretch>
+                      <a:fillRect/>
+                    </a:stretch>
+                  </pic:blipFill>
+                  <pic:spPr>
+                    <a:xfrm>
+                      <a:off x="0" y="0"/>
+                      <a:ext cx="4030632" cy="2880000"/>
+                    </a:xfrm>
+                    <a:prstGeom prst="rect">
+                      <a:avLst/>
+                    </a:prstGeom>
+                    <a:effectLst>
+                      <a:outerShdw blurRad="50800" dist="38100" dir="2700000" algn="tl" rotWithShape="0">
+                        <a:prstClr val="black">
+                          <a:alpha val="40000"/>
+                        </a:prstClr>
+                      </a:outerShdw>
+                    </a:effectLst>
+                  </pic:spPr>
+                </pic:pic>
+              </a:graphicData>
+            </a:graphic>
+          </wp:inline>
+        </w:drawing>
+      </w:r>
+    </w:p>
+    <w:p>
+      <w:pPr>
+        <w:rPr>
+          <w:lang w:eastAsia="es-CO"/>
+        </w:rPr>
+      </w:pPr>
+      <w:r>
+        <w:rPr>
+          <w:lang w:eastAsia="es-CO"/>
+        </w:rPr>
+        <w:t xml:space="preserve">La ventana de </w:t>
+      </w:r>
+      <w:r>
+        <w:rPr>
+          <w:rFonts w:ascii="Eras Bold ITC" w:hAnsi="Eras Bold ITC"/>
+          <w:color w:val="70AD47" w:themeColor="accent6"/>
+        </w:rPr>
+        <w:t>MODELO DE PHANTOMS</w:t>
+      </w:r>
+      <w:r>
+        <w:rPr>
+          <w:rFonts w:ascii="Eras Bold ITC" w:hAnsi="Eras Bold ITC"/>
+          <w:color w:val="70AD47" w:themeColor="accent6"/>
+        </w:rPr>
+        <w:t xml:space="preserve"> </w:t>
+      </w:r>
+      <w:r>
+        <w:rPr>
+          <w:lang w:eastAsia="es-CO"/>
+        </w:rPr>
+        <w:t xml:space="preserve">permite introducir la información de densidad y número atómico de los </w:t>
+      </w:r>
+      <w:r>
+        <w:rPr>
+          <w:lang w:eastAsia="es-CO"/>
+        </w:rPr>
+        <w:t xml:space="preserve">elementos de referencia </w:t>
+      </w:r>
+      <w:r>
+        <w:rPr>
+          <w:i/>
+          <w:lang w:eastAsia="es-CO"/>
+        </w:rPr>
+        <w:t>phantoms</w:t>
+      </w:r>
+      <w:r>
+        <w:rPr>
+          <w:lang w:eastAsia="es-CO"/>
+        </w:rPr>
+        <w:t xml:space="preserve"> a usar para la estimación de las propiedades estáticas de una muestra de roca.</w:t>
+      </w:r>
+    </w:p>
+    <w:p>
+      <w:r>
+        <w:rPr>
+          <w:lang w:eastAsia="es-CO"/>
+        </w:rPr>
+        <w:t xml:space="preserve">De ser necesario, se puede crear un </w:t>
+      </w:r>
+      <w:r>
+        <w:rPr>
+          <w:rFonts w:ascii="Eras Bold ITC" w:hAnsi="Eras Bold ITC"/>
+          <w:color w:val="70AD47" w:themeColor="accent6"/>
+          <w:lang w:eastAsia="es-CO"/>
+        </w:rPr>
+        <w:t>MODELO ESTADÍSTICO NOMAL</w:t>
+      </w:r>
+      <w:r>
+        <w:rPr>
+          <w:color w:val="70AD47" w:themeColor="accent6"/>
+          <w:lang w:eastAsia="es-CO"/>
+        </w:rPr>
+        <w:t xml:space="preserve"> </w:t>
+      </w:r>
+      <w:r>
+        <w:rPr>
+          <w:lang w:eastAsia="es-CO"/>
+        </w:rPr>
+        <w:t xml:space="preserve">de atenuaciones de </w:t>
+      </w:r>
+      <w:r>
+        <w:rPr>
+          <w:i/>
+          <w:lang w:eastAsia="es-CO"/>
+        </w:rPr>
+        <w:t>phantoms</w:t>
+      </w:r>
+      <w:r>
+        <w:rPr>
+          <w:lang w:eastAsia="es-CO"/>
+        </w:rPr>
+        <w:t xml:space="preserve"> introduciendo el valor medio y desviación estándar de la atenuación producida por el </w:t>
+      </w:r>
+      <w:r>
+        <w:rPr>
+          <w:i/>
+          <w:lang w:eastAsia="es-CO"/>
+        </w:rPr>
+        <w:t>phantom</w:t>
+      </w:r>
+      <w:r>
+        <w:rPr>
+          <w:lang w:eastAsia="es-CO"/>
+        </w:rPr>
+        <w:t xml:space="preserve"> a alta y baja energía.</w:t>
+      </w:r>
+    </w:p>
+    <w:p>
+      <w:pPr>
+        <w:spacing w:after="160" w:line="259" w:lineRule="auto"/>
+        <w:jc w:val="left"/>
+      </w:pPr>
+      <w:r>
+        <w:br w:type="page"/>
+      </w:r>
+    </w:p>
+    <w:p>
+      <w:pPr>
+        <w:pStyle w:val="Ttulo2"/>
+      </w:pPr>
+      <w:bookmarkStart w:id="17" w:name="_Toc460222908"/>
+      <w:r>
+        <w:lastRenderedPageBreak/>
+        <w:t>NUEVO PROYECTO</w:t>
+      </w:r>
+      <w:bookmarkEnd w:id="17"/>
+    </w:p>
+    <w:p>
+      <w:pPr>
+        <w:pStyle w:val="Imagen"/>
+      </w:pPr>
+      <w:r>
+        <w:drawing>
+          <wp:inline distT="0" distB="0" distL="0" distR="0" wp14:anchorId="6DC232CA" wp14:editId="5CA8D0D4">
+            <wp:extent cx="3324225" cy="3571875"/>
+            <wp:effectExtent l="38100" t="38100" r="104775" b="104775"/>
+            <wp:docPr id="37" name="Imagen 37"/>
+            <wp:cNvGraphicFramePr>
+              <a:graphicFrameLocks xmlns:a="http://schemas.openxmlformats.org/drawingml/2006/main" noChangeAspect="1"/>
+            </wp:cNvGraphicFramePr>
+            <a:graphic xmlns:a="http://schemas.openxmlformats.org/drawingml/2006/main">
+              <a:graphicData uri="http://schemas.openxmlformats.org/drawingml/2006/picture">
+                <pic:pic xmlns:pic="http://schemas.openxmlformats.org/drawingml/2006/picture">
+                  <pic:nvPicPr>
+                    <pic:cNvPr id="1" name=""/>
+                    <pic:cNvPicPr/>
+                  </pic:nvPicPr>
+                  <pic:blipFill>
+                    <a:blip r:embed="rId29"/>
+                    <a:stretch>
+                      <a:fillRect/>
+                    </a:stretch>
+                  </pic:blipFill>
+                  <pic:spPr>
+                    <a:xfrm>
+                      <a:off x="0" y="0"/>
+                      <a:ext cx="3324225" cy="3571875"/>
+                    </a:xfrm>
+                    <a:prstGeom prst="rect">
+                      <a:avLst/>
+                    </a:prstGeom>
+                    <a:effectLst>
+                      <a:outerShdw blurRad="50800" dist="38100" dir="2700000" algn="tl" rotWithShape="0">
+                        <a:prstClr val="black">
+                          <a:alpha val="40000"/>
+                        </a:prstClr>
+                      </a:outerShdw>
+                    </a:effectLst>
+                  </pic:spPr>
+                </pic:pic>
+              </a:graphicData>
+            </a:graphic>
+          </wp:inline>
+        </w:drawing>
+      </w:r>
+    </w:p>
+    <w:p>
+      <w:pPr>
+        <w:rPr>
+          <w:lang w:eastAsia="es-CO"/>
+        </w:rPr>
+      </w:pPr>
+      <w:r>
+        <w:rPr>
+          <w:lang w:eastAsia="es-CO"/>
+        </w:rPr>
+        <w:t>L</w:t>
+      </w:r>
+      <w:r>
+        <w:rPr>
+          <w:lang w:eastAsia="es-CO"/>
+        </w:rPr>
+        <w:t xml:space="preserve">a ventana </w:t>
+      </w:r>
+      <w:r>
+        <w:rPr>
+          <w:rFonts w:ascii="Eras Bold ITC" w:hAnsi="Eras Bold ITC"/>
+          <w:color w:val="70AD47" w:themeColor="accent6"/>
+        </w:rPr>
+        <w:t>NUEVO PROYECTO</w:t>
+      </w:r>
+      <w:r>
+        <w:rPr>
+          <w:lang w:eastAsia="es-CO"/>
+        </w:rPr>
+        <w:t xml:space="preserve"> se presenta toda la información que se requiere para crear un nuevo proyecto de estimación de propiedades estáticas</w:t>
+      </w:r>
+      <w:r>
+        <w:rPr>
+          <w:lang w:eastAsia="es-CO"/>
+        </w:rPr>
+        <w:t>:</w:t>
+      </w:r>
+    </w:p>
+    <w:p>
+      <w:pPr>
+        <w:pStyle w:val="Prrafodelista"/>
+        <w:numPr>
+          <w:ilvl w:val="0"/>
+          <w:numId w:val="3"/>
+        </w:numPr>
+        <w:rPr>
+          <w:lang w:eastAsia="es-CO"/>
+        </w:rPr>
+      </w:pPr>
+      <w:r>
+        <w:rPr>
+          <w:lang w:eastAsia="es-CO"/>
+        </w:rPr>
+        <w:t>Nombre del proyecto a crear.</w:t>
+      </w:r>
+    </w:p>
+    <w:p>
+      <w:pPr>
+        <w:pStyle w:val="Prrafodelista"/>
+        <w:numPr>
+          <w:ilvl w:val="0"/>
+          <w:numId w:val="3"/>
+        </w:numPr>
+        <w:rPr>
+          <w:lang w:eastAsia="es-CO"/>
+        </w:rPr>
+      </w:pPr>
+      <w:r>
+        <w:rPr>
+          <w:lang w:eastAsia="es-CO"/>
+        </w:rPr>
+        <w:t xml:space="preserve">Listado de archivos DICOM del escaneo en </w:t>
+      </w:r>
+      <w:r>
+        <w:rPr>
+          <w:rFonts w:ascii="Eras Bold ITC" w:hAnsi="Eras Bold ITC"/>
+          <w:color w:val="70AD47" w:themeColor="accent6"/>
+        </w:rPr>
+        <w:t>ALTA ENERGIA</w:t>
+      </w:r>
+      <w:r>
+        <w:rPr>
+          <w:lang w:eastAsia="es-CO"/>
+        </w:rPr>
+        <w:t xml:space="preserve"> de la muestra de roca a caracterizar.</w:t>
+      </w:r>
+    </w:p>
+    <w:p>
+      <w:pPr>
+        <w:pStyle w:val="Prrafodelista"/>
+        <w:numPr>
+          <w:ilvl w:val="0"/>
+          <w:numId w:val="3"/>
+        </w:numPr>
+        <w:rPr>
+          <w:lang w:eastAsia="es-CO"/>
+        </w:rPr>
+      </w:pPr>
+      <w:r>
+        <w:rPr>
+          <w:lang w:eastAsia="es-CO"/>
+        </w:rPr>
+        <w:t xml:space="preserve">Listado de archivos DICOM del escaneo en </w:t>
+      </w:r>
+      <w:r>
+        <w:rPr>
+          <w:rFonts w:ascii="Eras Bold ITC" w:hAnsi="Eras Bold ITC"/>
+          <w:color w:val="70AD47" w:themeColor="accent6"/>
+        </w:rPr>
+        <w:t>BAJA</w:t>
+      </w:r>
+      <w:r>
+        <w:rPr>
+          <w:rFonts w:ascii="Eras Bold ITC" w:hAnsi="Eras Bold ITC"/>
+          <w:color w:val="70AD47" w:themeColor="accent6"/>
+        </w:rPr>
+        <w:t xml:space="preserve"> ENERGIA</w:t>
+      </w:r>
+      <w:r>
+        <w:rPr>
+          <w:lang w:eastAsia="es-CO"/>
+        </w:rPr>
+        <w:t xml:space="preserve"> de la muestra de roca a caracterizar.</w:t>
+      </w:r>
+    </w:p>
+    <w:p>
+      <w:pPr>
+        <w:pStyle w:val="Prrafodelista"/>
+        <w:numPr>
+          <w:ilvl w:val="0"/>
+          <w:numId w:val="3"/>
+        </w:numPr>
+        <w:rPr>
+          <w:lang w:eastAsia="es-CO"/>
+        </w:rPr>
+      </w:pPr>
+      <w:bookmarkStart w:id="18" w:name="_GoBack"/>
+      <w:bookmarkEnd w:id="18"/>
+    </w:p>
+    <w:p>
+      <w:pPr>
+        <w:spacing w:after="160" w:line="259" w:lineRule="auto"/>
+        <w:jc w:val="left"/>
+      </w:pPr>
+      <w:r>
+        <w:br w:type="page"/>
+      </w:r>
+    </w:p>
+    <w:p>
+      <w:pPr>
+        <w:pStyle w:val="Ttulo2"/>
+      </w:pPr>
+      <w:bookmarkStart w:id="19" w:name="_Toc460222909"/>
+      <w:r>
+        <w:lastRenderedPageBreak/>
+        <w:t>PREVISUALIZACION SEGMENTACION</w:t>
+      </w:r>
+      <w:bookmarkEnd w:id="19"/>
+    </w:p>
+    <w:p>
+      <w:r>
+        <w:t xml:space="preserve"> </w:t>
+      </w:r>
+    </w:p>
+    <w:p>
+      <w:pPr>
+        <w:spacing w:after="160" w:line="259" w:lineRule="auto"/>
+        <w:jc w:val="left"/>
+      </w:pPr>
+      <w:r>
+        <w:br w:type="page"/>
+      </w:r>
+    </w:p>
+    <w:p>
+      <w:pPr>
+        <w:pStyle w:val="Ttulo2"/>
+      </w:pPr>
+      <w:bookmarkStart w:id="20" w:name="_Toc460222910"/>
+      <w:r>
+        <w:lastRenderedPageBreak/>
+        <w:t>PROYECTO</w:t>
+      </w:r>
+      <w:bookmarkEnd w:id="20"/>
+    </w:p>
+    <w:p>
+      <w:pPr>
+        <w:spacing w:after="160" w:line="259" w:lineRule="auto"/>
+        <w:jc w:val="left"/>
+      </w:pPr>
+      <w:r>
+        <w:br w:type="page"/>
+      </w:r>
+    </w:p>
+    <w:p>
+      <w:pPr>
+        <w:pStyle w:val="Ttulo2"/>
+      </w:pPr>
+      <w:bookmarkStart w:id="21" w:name="_Toc460222911"/>
+      <w:r>
+        <w:lastRenderedPageBreak/>
+        <w:t>REVISAR ELEMENTOS</w:t>
+      </w:r>
+      <w:bookmarkEnd w:id="21"/>
+    </w:p>
+    <w:p>
+      <w:pPr>
+        <w:spacing w:after="160" w:line="259" w:lineRule="auto"/>
+        <w:jc w:val="left"/>
+      </w:pPr>
+      <w:r>
+        <w:br w:type="page"/>
+      </w:r>
+    </w:p>
+    <w:p>
+      <w:pPr>
+        <w:pStyle w:val="Ttulo2"/>
+      </w:pPr>
+      <w:bookmarkStart w:id="22" w:name="_Toc460222912"/>
+      <w:r>
+        <w:lastRenderedPageBreak/>
+        <w:t>SEGMENTACION</w:t>
+      </w:r>
+      <w:bookmarkEnd w:id="22"/>
+    </w:p>
+    <w:p>
+      <w:pPr>
+        <w:spacing w:after="160" w:line="259" w:lineRule="auto"/>
+        <w:jc w:val="left"/>
+      </w:pPr>
+      <w:r>
+        <w:br w:type="page"/>
+      </w:r>
+    </w:p>
+    <w:p>
+      <w:pPr>
+        <w:pStyle w:val="Ttulo2"/>
+      </w:pPr>
+      <w:bookmarkStart w:id="23" w:name="_Toc460222913"/>
+      <w:r>
+        <w:lastRenderedPageBreak/>
+        <w:t>SELECCIÓN DE AREAS</w:t>
+      </w:r>
+      <w:bookmarkEnd w:id="23"/>
+    </w:p>
+    <w:p/>
     <w:sectPr>
-      <w:headerReference w:type="default" r:id="rId25"/>
-      <w:footerReference w:type="default" r:id="rId26"/>
+      <w:headerReference w:type="default" r:id="rId30"/>
+      <w:footerReference w:type="default" r:id="rId31"/>
       <w:pgSz w:w="12240" w:h="15840"/>
       <w:pgMar w:top="1417" w:right="1701" w:bottom="1417" w:left="1701" w:header="708" w:footer="708" w:gutter="0"/>
       <w:pgNumType w:start="1"/>
@@ -4356,6 +6128,7 @@
               <w:docPartUnique/>
             </w:docPartObj>
           </w:sdtPr>
+          <w:sdtEndPr/>
           <w:sdtContent>
             <w:p>
               <w:pPr>
@@ -4547,6 +6320,7 @@
               <w:docPartUnique/>
             </w:docPartObj>
           </w:sdtPr>
+          <w:sdtEndPr/>
           <w:sdtContent>
             <w:p>
               <w:pPr>
@@ -4581,7 +6355,7 @@
                   <w:color w:val="70AD47" w:themeColor="accent6"/>
                   <w:lang w:val="es-ES"/>
                 </w:rPr>
-                <w:t>13</w:t>
+                <w:t>20</w:t>
               </w:r>
               <w:r>
                 <w:rPr>
@@ -4814,11 +6588,127 @@
       </w:pPr>
     </w:lvl>
   </w:abstractNum>
+  <w:abstractNum w:abstractNumId="2" w15:restartNumberingAfterBreak="0">
+    <w:nsid w:val="69077B56"/>
+    <w:multiLevelType w:val="hybridMultilevel"/>
+    <w:tmpl w:val="BF2811A6"/>
+    <w:lvl w:ilvl="0" w:tplc="240A0001">
+      <w:start w:val="1"/>
+      <w:numFmt w:val="bullet"/>
+      <w:lvlText w:val=""/>
+      <w:lvlJc w:val="left"/>
+      <w:pPr>
+        <w:ind w:left="720" w:hanging="360"/>
+      </w:pPr>
+      <w:rPr>
+        <w:rFonts w:ascii="Symbol" w:hAnsi="Symbol" w:hint="default"/>
+      </w:rPr>
+    </w:lvl>
+    <w:lvl w:ilvl="1" w:tplc="240A0003" w:tentative="1">
+      <w:start w:val="1"/>
+      <w:numFmt w:val="bullet"/>
+      <w:lvlText w:val="o"/>
+      <w:lvlJc w:val="left"/>
+      <w:pPr>
+        <w:ind w:left="1440" w:hanging="360"/>
+      </w:pPr>
+      <w:rPr>
+        <w:rFonts w:ascii="Courier New" w:hAnsi="Courier New" w:cs="Courier New" w:hint="default"/>
+      </w:rPr>
+    </w:lvl>
+    <w:lvl w:ilvl="2" w:tplc="240A0005" w:tentative="1">
+      <w:start w:val="1"/>
+      <w:numFmt w:val="bullet"/>
+      <w:lvlText w:val=""/>
+      <w:lvlJc w:val="left"/>
+      <w:pPr>
+        <w:ind w:left="2160" w:hanging="360"/>
+      </w:pPr>
+      <w:rPr>
+        <w:rFonts w:ascii="Wingdings" w:hAnsi="Wingdings" w:hint="default"/>
+      </w:rPr>
+    </w:lvl>
+    <w:lvl w:ilvl="3" w:tplc="240A0001" w:tentative="1">
+      <w:start w:val="1"/>
+      <w:numFmt w:val="bullet"/>
+      <w:lvlText w:val=""/>
+      <w:lvlJc w:val="left"/>
+      <w:pPr>
+        <w:ind w:left="2880" w:hanging="360"/>
+      </w:pPr>
+      <w:rPr>
+        <w:rFonts w:ascii="Symbol" w:hAnsi="Symbol" w:hint="default"/>
+      </w:rPr>
+    </w:lvl>
+    <w:lvl w:ilvl="4" w:tplc="240A0003" w:tentative="1">
+      <w:start w:val="1"/>
+      <w:numFmt w:val="bullet"/>
+      <w:lvlText w:val="o"/>
+      <w:lvlJc w:val="left"/>
+      <w:pPr>
+        <w:ind w:left="3600" w:hanging="360"/>
+      </w:pPr>
+      <w:rPr>
+        <w:rFonts w:ascii="Courier New" w:hAnsi="Courier New" w:cs="Courier New" w:hint="default"/>
+      </w:rPr>
+    </w:lvl>
+    <w:lvl w:ilvl="5" w:tplc="240A0005" w:tentative="1">
+      <w:start w:val="1"/>
+      <w:numFmt w:val="bullet"/>
+      <w:lvlText w:val=""/>
+      <w:lvlJc w:val="left"/>
+      <w:pPr>
+        <w:ind w:left="4320" w:hanging="360"/>
+      </w:pPr>
+      <w:rPr>
+        <w:rFonts w:ascii="Wingdings" w:hAnsi="Wingdings" w:hint="default"/>
+      </w:rPr>
+    </w:lvl>
+    <w:lvl w:ilvl="6" w:tplc="240A0001" w:tentative="1">
+      <w:start w:val="1"/>
+      <w:numFmt w:val="bullet"/>
+      <w:lvlText w:val=""/>
+      <w:lvlJc w:val="left"/>
+      <w:pPr>
+        <w:ind w:left="5040" w:hanging="360"/>
+      </w:pPr>
+      <w:rPr>
+        <w:rFonts w:ascii="Symbol" w:hAnsi="Symbol" w:hint="default"/>
+      </w:rPr>
+    </w:lvl>
+    <w:lvl w:ilvl="7" w:tplc="240A0003" w:tentative="1">
+      <w:start w:val="1"/>
+      <w:numFmt w:val="bullet"/>
+      <w:lvlText w:val="o"/>
+      <w:lvlJc w:val="left"/>
+      <w:pPr>
+        <w:ind w:left="5760" w:hanging="360"/>
+      </w:pPr>
+      <w:rPr>
+        <w:rFonts w:ascii="Courier New" w:hAnsi="Courier New" w:cs="Courier New" w:hint="default"/>
+      </w:rPr>
+    </w:lvl>
+    <w:lvl w:ilvl="8" w:tplc="240A0005" w:tentative="1">
+      <w:start w:val="1"/>
+      <w:numFmt w:val="bullet"/>
+      <w:lvlText w:val=""/>
+      <w:lvlJc w:val="left"/>
+      <w:pPr>
+        <w:ind w:left="6480" w:hanging="360"/>
+      </w:pPr>
+      <w:rPr>
+        <w:rFonts w:ascii="Wingdings" w:hAnsi="Wingdings" w:hint="default"/>
+      </w:rPr>
+    </w:lvl>
+  </w:abstractNum>
   <w:num w:numId="1">
     <w:abstractNumId w:val="0"/>
   </w:num>
   <w:num w:numId="2">
     <w:abstractNumId w:val="1"/>
+  </w:num>
+  <w:num w:numId="3">
+    <w:abstractNumId w:val="2"/>
   </w:num>
 </w:numbering>
 </file>
@@ -5492,574 +7382,33 @@
       <w:color w:val="808080"/>
     </w:rPr>
   </w:style>
-</w:styles>
-</file>
-
-<file path=word/glossary/document.xml><?xml version="1.0" encoding="utf-8"?>
-<w:glossaryDocument xmlns:wpc="http://schemas.microsoft.com/office/word/2010/wordprocessingCanvas" xmlns:mc="http://schemas.openxmlformats.org/markup-compatibility/2006" xmlns:o="urn:schemas-microsoft-com:office:office" xmlns:r="http://schemas.openxmlformats.org/officeDocument/2006/relationships" xmlns:m="http://schemas.openxmlformats.org/officeDocument/2006/math" xmlns:v="urn:schemas-microsoft-com:vml" xmlns:wp14="http://schemas.microsoft.com/office/word/2010/wordprocessingDrawing" xmlns:wp="http://schemas.openxmlformats.org/drawingml/2006/wordprocessingDrawing" xmlns:w10="urn:schemas-microsoft-com:office:word" xmlns:w="http://schemas.openxmlformats.org/wordprocessingml/2006/main" xmlns:w14="http://schemas.microsoft.com/office/word/2010/wordml" xmlns:w15="http://schemas.microsoft.com/office/word/2012/wordml" xmlns:wpg="http://schemas.microsoft.com/office/word/2010/wordprocessingGroup" xmlns:wpi="http://schemas.microsoft.com/office/word/2010/wordprocessingInk" xmlns:wne="http://schemas.microsoft.com/office/word/2006/wordml" xmlns:wps="http://schemas.microsoft.com/office/word/2010/wordprocessingShape" mc:Ignorable="w14 w15 wp14"/>
-</file>
-
-<file path=word/glossary/fontTable.xml><?xml version="1.0" encoding="utf-8"?>
-<w:fonts xmlns:mc="http://schemas.openxmlformats.org/markup-compatibility/2006" xmlns:r="http://schemas.openxmlformats.org/officeDocument/2006/relationships" xmlns:w="http://schemas.openxmlformats.org/wordprocessingml/2006/main" xmlns:w14="http://schemas.microsoft.com/office/word/2010/wordml" xmlns:w15="http://schemas.microsoft.com/office/word/2012/wordml" mc:Ignorable="w14 w15">
-  <w:font w:name="Symbol">
-    <w:panose1 w:val="05050102010706020507"/>
-    <w:charset w:val="02"/>
-    <w:family w:val="roman"/>
-    <w:pitch w:val="variable"/>
-    <w:sig w:usb0="00000000" w:usb1="10000000" w:usb2="00000000" w:usb3="00000000" w:csb0="80000000" w:csb1="00000000"/>
-  </w:font>
-  <w:font w:name="Times New Roman">
-    <w:panose1 w:val="02020603050405020304"/>
-    <w:charset w:val="00"/>
-    <w:family w:val="roman"/>
-    <w:pitch w:val="variable"/>
-    <w:sig w:usb0="E0002AFF" w:usb1="C0007841" w:usb2="00000009" w:usb3="00000000" w:csb0="000001FF" w:csb1="00000000"/>
-  </w:font>
-  <w:font w:name="Courier New">
-    <w:panose1 w:val="02070309020205020404"/>
-    <w:charset w:val="00"/>
-    <w:family w:val="modern"/>
-    <w:pitch w:val="fixed"/>
-    <w:sig w:usb0="E0002AFF" w:usb1="C0007843" w:usb2="00000009" w:usb3="00000000" w:csb0="000001FF" w:csb1="00000000"/>
-  </w:font>
-  <w:font w:name="Wingdings">
-    <w:panose1 w:val="05000000000000000000"/>
-    <w:charset w:val="02"/>
-    <w:family w:val="auto"/>
-    <w:pitch w:val="variable"/>
-    <w:sig w:usb0="00000000" w:usb1="10000000" w:usb2="00000000" w:usb3="00000000" w:csb0="80000000" w:csb1="00000000"/>
-  </w:font>
-  <w:font w:name="Eras Bold ITC">
-    <w:panose1 w:val="020B0907030504020204"/>
-    <w:charset w:val="00"/>
-    <w:family w:val="swiss"/>
-    <w:pitch w:val="variable"/>
-    <w:sig w:usb0="00000003" w:usb1="00000000" w:usb2="00000000" w:usb3="00000000" w:csb0="00000001" w:csb1="00000000"/>
-  </w:font>
-  <w:font w:name="Calibri">
-    <w:panose1 w:val="020F0502020204030204"/>
-    <w:charset w:val="00"/>
-    <w:family w:val="swiss"/>
-    <w:pitch w:val="variable"/>
-    <w:sig w:usb0="E00002FF" w:usb1="4000ACFF" w:usb2="00000001" w:usb3="00000000" w:csb0="0000019F" w:csb1="00000000"/>
-  </w:font>
-  <w:font w:name="Segoe UI">
-    <w:panose1 w:val="020B0502040204020203"/>
-    <w:charset w:val="00"/>
-    <w:family w:val="swiss"/>
-    <w:pitch w:val="variable"/>
-    <w:sig w:usb0="E10022FF" w:usb1="C000E47F" w:usb2="00000029" w:usb3="00000000" w:csb0="000001DF" w:csb1="00000000"/>
-  </w:font>
-  <w:font w:name="Arial">
-    <w:panose1 w:val="020B0604020202020204"/>
-    <w:charset w:val="00"/>
-    <w:family w:val="swiss"/>
-    <w:pitch w:val="variable"/>
-    <w:sig w:usb0="E0002AFF" w:usb1="C0007843" w:usb2="00000009" w:usb3="00000000" w:csb0="000001FF" w:csb1="00000000"/>
-  </w:font>
-  <w:font w:name="Eras Demi ITC">
-    <w:panose1 w:val="020B0805030504020804"/>
-    <w:charset w:val="00"/>
-    <w:family w:val="swiss"/>
-    <w:pitch w:val="variable"/>
-    <w:sig w:usb0="00000003" w:usb1="00000000" w:usb2="00000000" w:usb3="00000000" w:csb0="00000001" w:csb1="00000000"/>
-  </w:font>
-  <w:font w:name="Helvetica">
-    <w:panose1 w:val="020B0604020202020204"/>
-    <w:charset w:val="00"/>
-    <w:family w:val="swiss"/>
-    <w:pitch w:val="variable"/>
-    <w:sig w:usb0="E0002AFF" w:usb1="C0007843" w:usb2="00000009" w:usb3="00000000" w:csb0="000001FF" w:csb1="00000000"/>
-  </w:font>
-  <w:font w:name="Calibri Light">
-    <w:panose1 w:val="020F0302020204030204"/>
-    <w:charset w:val="00"/>
-    <w:family w:val="swiss"/>
-    <w:pitch w:val="variable"/>
-    <w:sig w:usb0="A00002EF" w:usb1="4000207B" w:usb2="00000000" w:usb3="00000000" w:csb0="0000019F" w:csb1="00000000"/>
-  </w:font>
-</w:fonts>
-</file>
-
-<file path=word/glossary/settings.xml><?xml version="1.0" encoding="utf-8"?>
-<w:settings xmlns:mc="http://schemas.openxmlformats.org/markup-compatibility/2006" xmlns:o="urn:schemas-microsoft-com:office:office" xmlns:r="http://schemas.openxmlformats.org/officeDocument/2006/relationships" xmlns:m="http://schemas.openxmlformats.org/officeDocument/2006/math" xmlns:v="urn:schemas-microsoft-com:vml" xmlns:w10="urn:schemas-microsoft-com:office:word" xmlns:w="http://schemas.openxmlformats.org/wordprocessingml/2006/main" xmlns:w14="http://schemas.microsoft.com/office/word/2010/wordml" xmlns:w15="http://schemas.microsoft.com/office/word/2012/wordml" xmlns:sl="http://schemas.openxmlformats.org/schemaLibrary/2006/main" mc:Ignorable="w14 w15">
-  <w:view w:val="normal"/>
-  <w:defaultTabStop w:val="708"/>
-  <w:hyphenationZone w:val="425"/>
-  <w:characterSpacingControl w:val="doNotCompress"/>
-  <w:compat>
-    <w:useFELayout/>
-    <w:compatSetting w:name="compatibilityMode" w:uri="http://schemas.microsoft.com/office/word" w:val="15"/>
-    <w:compatSetting w:name="overrideTableStyleFontSizeAndJustification" w:uri="http://schemas.microsoft.com/office/word" w:val="1"/>
-    <w:compatSetting w:name="enableOpenTypeFeatures" w:uri="http://schemas.microsoft.com/office/word" w:val="1"/>
-    <w:compatSetting w:name="doNotFlipMirrorIndents" w:uri="http://schemas.microsoft.com/office/word" w:val="1"/>
-    <w:compatSetting w:name="differentiateMultirowTableHeaders" w:uri="http://schemas.microsoft.com/office/word" w:val="1"/>
-  </w:compat>
-  <w:rsids>
-    <w:rsidRoot w:val="00E51001"/>
-    <w:rsid w:val="006D04E4"/>
-    <w:rsid w:val="00E51001"/>
-  </w:rsids>
-  <m:mathPr>
-    <m:mathFont m:val="Cambria Math"/>
-    <m:brkBin m:val="before"/>
-    <m:brkBinSub m:val="--"/>
-    <m:smallFrac m:val="0"/>
-    <m:dispDef/>
-    <m:lMargin m:val="0"/>
-    <m:rMargin m:val="0"/>
-    <m:defJc m:val="centerGroup"/>
-    <m:wrapIndent m:val="1440"/>
-    <m:intLim m:val="subSup"/>
-    <m:naryLim m:val="undOvr"/>
-  </m:mathPr>
-  <w:themeFontLang w:val="es-CO"/>
-  <w:clrSchemeMapping w:bg1="light1" w:t1="dark1" w:bg2="light2" w:t2="dark2" w:accent1="accent1" w:accent2="accent2" w:accent3="accent3" w:accent4="accent4" w:accent5="accent5" w:accent6="accent6" w:hyperlink="hyperlink" w:followedHyperlink="followedHyperlink"/>
-  <w:decimalSymbol w:val="."/>
-  <w:listSeparator w:val=","/>
-  <w15:chartTrackingRefBased/>
-</w:settings>
-</file>
-
-<file path=word/glossary/styles.xml><?xml version="1.0" encoding="utf-8"?>
-<w:styles xmlns:mc="http://schemas.openxmlformats.org/markup-compatibility/2006" xmlns:r="http://schemas.openxmlformats.org/officeDocument/2006/relationships" xmlns:w="http://schemas.openxmlformats.org/wordprocessingml/2006/main" xmlns:w14="http://schemas.microsoft.com/office/word/2010/wordml" xmlns:w15="http://schemas.microsoft.com/office/word/2012/wordml" mc:Ignorable="w14 w15">
-  <w:docDefaults>
-    <w:rPrDefault>
-      <w:rPr>
-        <w:rFonts w:asciiTheme="minorHAnsi" w:eastAsiaTheme="minorEastAsia" w:hAnsiTheme="minorHAnsi" w:cstheme="minorBidi"/>
-        <w:sz w:val="22"/>
-        <w:szCs w:val="22"/>
-        <w:lang w:val="es-CO" w:eastAsia="es-CO" w:bidi="ar-SA"/>
-      </w:rPr>
-    </w:rPrDefault>
-    <w:pPrDefault>
-      <w:pPr>
-        <w:spacing w:after="160" w:line="259" w:lineRule="auto"/>
-      </w:pPr>
-    </w:pPrDefault>
-  </w:docDefaults>
-  <w:latentStyles w:defLockedState="0" w:defUIPriority="99" w:defSemiHidden="0" w:defUnhideWhenUsed="0" w:defQFormat="0" w:count="371">
-    <w:lsdException w:name="Normal" w:uiPriority="0" w:qFormat="1"/>
-    <w:lsdException w:name="heading 1" w:uiPriority="9" w:qFormat="1"/>
-    <w:lsdException w:name="heading 2" w:semiHidden="1" w:uiPriority="9" w:unhideWhenUsed="1" w:qFormat="1"/>
-    <w:lsdException w:name="heading 3" w:semiHidden="1" w:uiPriority="9" w:unhideWhenUsed="1" w:qFormat="1"/>
-    <w:lsdException w:name="heading 4" w:semiHidden="1" w:uiPriority="9" w:unhideWhenUsed="1" w:qFormat="1"/>
-    <w:lsdException w:name="heading 5" w:semiHidden="1" w:uiPriority="9" w:unhideWhenUsed="1" w:qFormat="1"/>
-    <w:lsdException w:name="heading 6" w:semiHidden="1" w:uiPriority="9" w:unhideWhenUsed="1" w:qFormat="1"/>
-    <w:lsdException w:name="heading 7" w:semiHidden="1" w:uiPriority="9" w:unhideWhenUsed="1" w:qFormat="1"/>
-    <w:lsdException w:name="heading 8" w:semiHidden="1" w:uiPriority="9" w:unhideWhenUsed="1" w:qFormat="1"/>
-    <w:lsdException w:name="heading 9" w:semiHidden="1" w:uiPriority="9" w:unhideWhenUsed="1" w:qFormat="1"/>
-    <w:lsdException w:name="index 1" w:semiHidden="1" w:unhideWhenUsed="1"/>
-    <w:lsdException w:name="index 2" w:semiHidden="1" w:unhideWhenUsed="1"/>
-    <w:lsdException w:name="index 3" w:semiHidden="1" w:unhideWhenUsed="1"/>
-    <w:lsdException w:name="index 4" w:semiHidden="1" w:unhideWhenUsed="1"/>
-    <w:lsdException w:name="index 5" w:semiHidden="1" w:unhideWhenUsed="1"/>
-    <w:lsdException w:name="index 6" w:semiHidden="1" w:unhideWhenUsed="1"/>
-    <w:lsdException w:name="index 7" w:semiHidden="1" w:unhideWhenUsed="1"/>
-    <w:lsdException w:name="index 8" w:semiHidden="1" w:unhideWhenUsed="1"/>
-    <w:lsdException w:name="index 9" w:semiHidden="1" w:unhideWhenUsed="1"/>
-    <w:lsdException w:name="toc 1" w:semiHidden="1" w:uiPriority="39" w:unhideWhenUsed="1"/>
-    <w:lsdException w:name="toc 2" w:semiHidden="1" w:uiPriority="39" w:unhideWhenUsed="1"/>
-    <w:lsdException w:name="toc 3" w:semiHidden="1" w:uiPriority="39" w:unhideWhenUsed="1"/>
-    <w:lsdException w:name="toc 4" w:semiHidden="1" w:uiPriority="39" w:unhideWhenUsed="1"/>
-    <w:lsdException w:name="toc 5" w:semiHidden="1" w:uiPriority="39" w:unhideWhenUsed="1"/>
-    <w:lsdException w:name="toc 6" w:semiHidden="1" w:uiPriority="39" w:unhideWhenUsed="1"/>
-    <w:lsdException w:name="toc 7" w:semiHidden="1" w:uiPriority="39" w:unhideWhenUsed="1"/>
-    <w:lsdException w:name="toc 8" w:semiHidden="1" w:uiPriority="39" w:unhideWhenUsed="1"/>
-    <w:lsdException w:name="toc 9" w:semiHidden="1" w:uiPriority="39" w:unhideWhenUsed="1"/>
-    <w:lsdException w:name="Normal Indent" w:semiHidden="1" w:unhideWhenUsed="1"/>
-    <w:lsdException w:name="footnote text" w:semiHidden="1" w:unhideWhenUsed="1"/>
-    <w:lsdException w:name="annotation text" w:semiHidden="1" w:unhideWhenUsed="1"/>
-    <w:lsdException w:name="header" w:semiHidden="1" w:unhideWhenUsed="1"/>
-    <w:lsdException w:name="footer" w:semiHidden="1" w:unhideWhenUsed="1"/>
-    <w:lsdException w:name="index heading" w:semiHidden="1" w:unhideWhenUsed="1"/>
-    <w:lsdException w:name="caption" w:semiHidden="1" w:uiPriority="35" w:unhideWhenUsed="1" w:qFormat="1"/>
-    <w:lsdException w:name="table of figures" w:semiHidden="1" w:unhideWhenUsed="1"/>
-    <w:lsdException w:name="envelope address" w:semiHidden="1" w:unhideWhenUsed="1"/>
-    <w:lsdException w:name="envelope return" w:semiHidden="1" w:unhideWhenUsed="1"/>
-    <w:lsdException w:name="footnote reference" w:semiHidden="1" w:unhideWhenUsed="1"/>
-    <w:lsdException w:name="annotation reference" w:semiHidden="1" w:unhideWhenUsed="1"/>
-    <w:lsdException w:name="line number" w:semiHidden="1" w:unhideWhenUsed="1"/>
-    <w:lsdException w:name="page number" w:semiHidden="1" w:unhideWhenUsed="1"/>
-    <w:lsdException w:name="endnote reference" w:semiHidden="1" w:unhideWhenUsed="1"/>
-    <w:lsdException w:name="endnote text" w:semiHidden="1" w:unhideWhenUsed="1"/>
-    <w:lsdException w:name="table of authorities" w:semiHidden="1" w:unhideWhenUsed="1"/>
-    <w:lsdException w:name="macro" w:semiHidden="1" w:unhideWhenUsed="1"/>
-    <w:lsdException w:name="toa heading" w:semiHidden="1" w:unhideWhenUsed="1"/>
-    <w:lsdException w:name="List" w:semiHidden="1" w:unhideWhenUsed="1"/>
-    <w:lsdException w:name="List Bullet" w:semiHidden="1" w:unhideWhenUsed="1"/>
-    <w:lsdException w:name="List Number" w:semiHidden="1" w:unhideWhenUsed="1"/>
-    <w:lsdException w:name="List 2" w:semiHidden="1" w:unhideWhenUsed="1"/>
-    <w:lsdException w:name="List 3" w:semiHidden="1" w:unhideWhenUsed="1"/>
-    <w:lsdException w:name="List 4" w:semiHidden="1" w:unhideWhenUsed="1"/>
-    <w:lsdException w:name="List 5" w:semiHidden="1" w:unhideWhenUsed="1"/>
-    <w:lsdException w:name="List Bullet 2" w:semiHidden="1" w:unhideWhenUsed="1"/>
-    <w:lsdException w:name="List Bullet 3" w:semiHidden="1" w:unhideWhenUsed="1"/>
-    <w:lsdException w:name="List Bullet 4" w:semiHidden="1" w:unhideWhenUsed="1"/>
-    <w:lsdException w:name="List Bullet 5" w:semiHidden="1" w:unhideWhenUsed="1"/>
-    <w:lsdException w:name="List Number 2" w:semiHidden="1" w:unhideWhenUsed="1"/>
-    <w:lsdException w:name="List Number 3" w:semiHidden="1" w:unhideWhenUsed="1"/>
-    <w:lsdException w:name="List Number 4" w:semiHidden="1" w:unhideWhenUsed="1"/>
-    <w:lsdException w:name="List Number 5" w:semiHidden="1" w:unhideWhenUsed="1"/>
-    <w:lsdException w:name="Title" w:uiPriority="10" w:qFormat="1"/>
-    <w:lsdException w:name="Closing" w:semiHidden="1" w:unhideWhenUsed="1"/>
-    <w:lsdException w:name="Signature" w:semiHidden="1" w:unhideWhenUsed="1"/>
-    <w:lsdException w:name="Default Paragraph Font" w:semiHidden="1" w:uiPriority="1" w:unhideWhenUsed="1"/>
-    <w:lsdException w:name="Body Text" w:semiHidden="1" w:unhideWhenUsed="1"/>
-    <w:lsdException w:name="Body Text Indent" w:semiHidden="1" w:unhideWhenUsed="1"/>
-    <w:lsdException w:name="List Continue" w:semiHidden="1" w:unhideWhenUsed="1"/>
-    <w:lsdException w:name="List Continue 2" w:semiHidden="1" w:unhideWhenUsed="1"/>
-    <w:lsdException w:name="List Continue 3" w:semiHidden="1" w:unhideWhenUsed="1"/>
-    <w:lsdException w:name="List Continue 4" w:semiHidden="1" w:unhideWhenUsed="1"/>
-    <w:lsdException w:name="List Continue 5" w:semiHidden="1" w:unhideWhenUsed="1"/>
-    <w:lsdException w:name="Message Header" w:semiHidden="1" w:unhideWhenUsed="1"/>
-    <w:lsdException w:name="Subtitle" w:uiPriority="11" w:qFormat="1"/>
-    <w:lsdException w:name="Salutation" w:semiHidden="1" w:unhideWhenUsed="1"/>
-    <w:lsdException w:name="Date" w:semiHidden="1" w:unhideWhenUsed="1"/>
-    <w:lsdException w:name="Body Text First Indent" w:semiHidden="1" w:unhideWhenUsed="1"/>
-    <w:lsdException w:name="Body Text First Indent 2" w:semiHidden="1" w:unhideWhenUsed="1"/>
-    <w:lsdException w:name="Note Heading" w:semiHidden="1" w:unhideWhenUsed="1"/>
-    <w:lsdException w:name="Body Text 2" w:semiHidden="1" w:unhideWhenUsed="1"/>
-    <w:lsdException w:name="Body Text 3" w:semiHidden="1" w:unhideWhenUsed="1"/>
-    <w:lsdException w:name="Body Text Indent 2" w:semiHidden="1" w:unhideWhenUsed="1"/>
-    <w:lsdException w:name="Body Text Indent 3" w:semiHidden="1" w:unhideWhenUsed="1"/>
-    <w:lsdException w:name="Block Text" w:semiHidden="1" w:unhideWhenUsed="1"/>
-    <w:lsdException w:name="Hyperlink" w:semiHidden="1" w:unhideWhenUsed="1"/>
-    <w:lsdException w:name="FollowedHyperlink" w:semiHidden="1" w:unhideWhenUsed="1"/>
-    <w:lsdException w:name="Strong" w:uiPriority="22" w:qFormat="1"/>
-    <w:lsdException w:name="Emphasis" w:uiPriority="20" w:qFormat="1"/>
-    <w:lsdException w:name="Document Map" w:semiHidden="1" w:unhideWhenUsed="1"/>
-    <w:lsdException w:name="Plain Text" w:semiHidden="1" w:unhideWhenUsed="1"/>
-    <w:lsdException w:name="E-mail Signature" w:semiHidden="1" w:unhideWhenUsed="1"/>
-    <w:lsdException w:name="HTML Top of Form" w:semiHidden="1" w:unhideWhenUsed="1"/>
-    <w:lsdException w:name="HTML Bottom of Form" w:semiHidden="1" w:unhideWhenUsed="1"/>
-    <w:lsdException w:name="Normal (Web)" w:semiHidden="1" w:unhideWhenUsed="1"/>
-    <w:lsdException w:name="HTML Acronym" w:semiHidden="1" w:unhideWhenUsed="1"/>
-    <w:lsdException w:name="HTML Address" w:semiHidden="1" w:unhideWhenUsed="1"/>
-    <w:lsdException w:name="HTML Cite" w:semiHidden="1" w:unhideWhenUsed="1"/>
-    <w:lsdException w:name="HTML Code" w:semiHidden="1" w:unhideWhenUsed="1"/>
-    <w:lsdException w:name="HTML Definition" w:semiHidden="1" w:unhideWhenUsed="1"/>
-    <w:lsdException w:name="HTML Keyboard" w:semiHidden="1" w:unhideWhenUsed="1"/>
-    <w:lsdException w:name="HTML Preformatted" w:semiHidden="1" w:unhideWhenUsed="1"/>
-    <w:lsdException w:name="HTML Sample" w:semiHidden="1" w:unhideWhenUsed="1"/>
-    <w:lsdException w:name="HTML Typewriter" w:semiHidden="1" w:unhideWhenUsed="1"/>
-    <w:lsdException w:name="HTML Variable" w:semiHidden="1" w:unhideWhenUsed="1"/>
-    <w:lsdException w:name="Normal Table" w:semiHidden="1" w:unhideWhenUsed="1"/>
-    <w:lsdException w:name="annotation subject" w:semiHidden="1" w:unhideWhenUsed="1"/>
-    <w:lsdException w:name="No List" w:semiHidden="1" w:unhideWhenUsed="1"/>
-    <w:lsdException w:name="Outline List 1" w:semiHidden="1" w:unhideWhenUsed="1"/>
-    <w:lsdException w:name="Outline List 2" w:semiHidden="1" w:unhideWhenUsed="1"/>
-    <w:lsdException w:name="Outline List 3" w:semiHidden="1" w:unhideWhenUsed="1"/>
-    <w:lsdException w:name="Table Simple 1" w:semiHidden="1" w:unhideWhenUsed="1"/>
-    <w:lsdException w:name="Table Simple 2" w:semiHidden="1" w:unhideWhenUsed="1"/>
-    <w:lsdException w:name="Table Simple 3" w:semiHidden="1" w:unhideWhenUsed="1"/>
-    <w:lsdException w:name="Table Classic 1" w:semiHidden="1" w:unhideWhenUsed="1"/>
-    <w:lsdException w:name="Table Classic 2" w:semiHidden="1" w:unhideWhenUsed="1"/>
-    <w:lsdException w:name="Table Classic 3" w:semiHidden="1" w:unhideWhenUsed="1"/>
-    <w:lsdException w:name="Table Classic 4" w:semiHidden="1" w:unhideWhenUsed="1"/>
-    <w:lsdException w:name="Table Colorful 1" w:semiHidden="1" w:unhideWhenUsed="1"/>
-    <w:lsdException w:name="Table Colorful 2" w:semiHidden="1" w:unhideWhenUsed="1"/>
-    <w:lsdException w:name="Table Colorful 3" w:semiHidden="1" w:unhideWhenUsed="1"/>
-    <w:lsdException w:name="Table Columns 1" w:semiHidden="1" w:unhideWhenUsed="1"/>
-    <w:lsdException w:name="Table Columns 2" w:semiHidden="1" w:unhideWhenUsed="1"/>
-    <w:lsdException w:name="Table Columns 3" w:semiHidden="1" w:unhideWhenUsed="1"/>
-    <w:lsdException w:name="Table Columns 4" w:semiHidden="1" w:unhideWhenUsed="1"/>
-    <w:lsdException w:name="Table Columns 5" w:semiHidden="1" w:unhideWhenUsed="1"/>
-    <w:lsdException w:name="Table Grid 1" w:semiHidden="1" w:unhideWhenUsed="1"/>
-    <w:lsdException w:name="Table Grid 2" w:semiHidden="1" w:unhideWhenUsed="1"/>
-    <w:lsdException w:name="Table Grid 3" w:semiHidden="1" w:unhideWhenUsed="1"/>
-    <w:lsdException w:name="Table Grid 4" w:semiHidden="1" w:unhideWhenUsed="1"/>
-    <w:lsdException w:name="Table Grid 5" w:semiHidden="1" w:unhideWhenUsed="1"/>
-    <w:lsdException w:name="Table Grid 6" w:semiHidden="1" w:unhideWhenUsed="1"/>
-    <w:lsdException w:name="Table Grid 7" w:semiHidden="1" w:unhideWhenUsed="1"/>
-    <w:lsdException w:name="Table Grid 8" w:semiHidden="1" w:unhideWhenUsed="1"/>
-    <w:lsdException w:name="Table List 1" w:semiHidden="1" w:unhideWhenUsed="1"/>
-    <w:lsdException w:name="Table List 2" w:semiHidden="1" w:unhideWhenUsed="1"/>
-    <w:lsdException w:name="Table List 3" w:semiHidden="1" w:unhideWhenUsed="1"/>
-    <w:lsdException w:name="Table List 4" w:semiHidden="1" w:unhideWhenUsed="1"/>
-    <w:lsdException w:name="Table List 5" w:semiHidden="1" w:unhideWhenUsed="1"/>
-    <w:lsdException w:name="Table List 6" w:semiHidden="1" w:unhideWhenUsed="1"/>
-    <w:lsdException w:name="Table List 7" w:semiHidden="1" w:unhideWhenUsed="1"/>
-    <w:lsdException w:name="Table List 8" w:semiHidden="1" w:unhideWhenUsed="1"/>
-    <w:lsdException w:name="Table 3D effects 1" w:semiHidden="1" w:unhideWhenUsed="1"/>
-    <w:lsdException w:name="Table 3D effects 2" w:semiHidden="1" w:unhideWhenUsed="1"/>
-    <w:lsdException w:name="Table 3D effects 3" w:semiHidden="1" w:unhideWhenUsed="1"/>
-    <w:lsdException w:name="Table Contemporary" w:semiHidden="1" w:unhideWhenUsed="1"/>
-    <w:lsdException w:name="Table Elegant" w:semiHidden="1" w:unhideWhenUsed="1"/>
-    <w:lsdException w:name="Table Professional" w:semiHidden="1" w:unhideWhenUsed="1"/>
-    <w:lsdException w:name="Table Subtle 1" w:semiHidden="1" w:unhideWhenUsed="1"/>
-    <w:lsdException w:name="Table Subtle 2" w:semiHidden="1" w:unhideWhenUsed="1"/>
-    <w:lsdException w:name="Table Web 1" w:semiHidden="1" w:unhideWhenUsed="1"/>
-    <w:lsdException w:name="Table Web 2" w:semiHidden="1" w:unhideWhenUsed="1"/>
-    <w:lsdException w:name="Table Web 3" w:semiHidden="1" w:unhideWhenUsed="1"/>
-    <w:lsdException w:name="Balloon Text" w:semiHidden="1" w:unhideWhenUsed="1"/>
-    <w:lsdException w:name="Table Grid" w:uiPriority="39"/>
-    <w:lsdException w:name="Table Theme" w:semiHidden="1" w:unhideWhenUsed="1"/>
-    <w:lsdException w:name="Placeholder Text" w:semiHidden="1"/>
-    <w:lsdException w:name="No Spacing" w:uiPriority="1" w:qFormat="1"/>
-    <w:lsdException w:name="Light Shading" w:uiPriority="60"/>
-    <w:lsdException w:name="Light List" w:uiPriority="61"/>
-    <w:lsdException w:name="Light Grid" w:uiPriority="62"/>
-    <w:lsdException w:name="Medium Shading 1" w:uiPriority="63"/>
-    <w:lsdException w:name="Medium Shading 2" w:uiPriority="64"/>
-    <w:lsdException w:name="Medium List 1" w:uiPriority="65"/>
-    <w:lsdException w:name="Medium List 2" w:uiPriority="66"/>
-    <w:lsdException w:name="Medium Grid 1" w:uiPriority="67"/>
-    <w:lsdException w:name="Medium Grid 2" w:uiPriority="68"/>
-    <w:lsdException w:name="Medium Grid 3" w:uiPriority="69"/>
-    <w:lsdException w:name="Dark List" w:uiPriority="70"/>
-    <w:lsdException w:name="Colorful Shading" w:uiPriority="71"/>
-    <w:lsdException w:name="Colorful List" w:uiPriority="72"/>
-    <w:lsdException w:name="Colorful Grid" w:uiPriority="73"/>
-    <w:lsdException w:name="Light Shading Accent 1" w:uiPriority="60"/>
-    <w:lsdException w:name="Light List Accent 1" w:uiPriority="61"/>
-    <w:lsdException w:name="Light Grid Accent 1" w:uiPriority="62"/>
-    <w:lsdException w:name="Medium Shading 1 Accent 1" w:uiPriority="63"/>
-    <w:lsdException w:name="Medium Shading 2 Accent 1" w:uiPriority="64"/>
-    <w:lsdException w:name="Medium List 1 Accent 1" w:uiPriority="65"/>
-    <w:lsdException w:name="Revision" w:semiHidden="1"/>
-    <w:lsdException w:name="List Paragraph" w:uiPriority="34" w:qFormat="1"/>
-    <w:lsdException w:name="Quote" w:uiPriority="29" w:qFormat="1"/>
-    <w:lsdException w:name="Intense Quote" w:uiPriority="30" w:qFormat="1"/>
-    <w:lsdException w:name="Medium List 2 Accent 1" w:uiPriority="66"/>
-    <w:lsdException w:name="Medium Grid 1 Accent 1" w:uiPriority="67"/>
-    <w:lsdException w:name="Medium Grid 2 Accent 1" w:uiPriority="68"/>
-    <w:lsdException w:name="Medium Grid 3 Accent 1" w:uiPriority="69"/>
-    <w:lsdException w:name="Dark List Accent 1" w:uiPriority="70"/>
-    <w:lsdException w:name="Colorful Shading Accent 1" w:uiPriority="71"/>
-    <w:lsdException w:name="Colorful List Accent 1" w:uiPriority="72"/>
-    <w:lsdException w:name="Colorful Grid Accent 1" w:uiPriority="73"/>
-    <w:lsdException w:name="Light Shading Accent 2" w:uiPriority="60"/>
-    <w:lsdException w:name="Light List Accent 2" w:uiPriority="61"/>
-    <w:lsdException w:name="Light Grid Accent 2" w:uiPriority="62"/>
-    <w:lsdException w:name="Medium Shading 1 Accent 2" w:uiPriority="63"/>
-    <w:lsdException w:name="Medium Shading 2 Accent 2" w:uiPriority="64"/>
-    <w:lsdException w:name="Medium List 1 Accent 2" w:uiPriority="65"/>
-    <w:lsdException w:name="Medium List 2 Accent 2" w:uiPriority="66"/>
-    <w:lsdException w:name="Medium Grid 1 Accent 2" w:uiPriority="67"/>
-    <w:lsdException w:name="Medium Grid 2 Accent 2" w:uiPriority="68"/>
-    <w:lsdException w:name="Medium Grid 3 Accent 2" w:uiPriority="69"/>
-    <w:lsdException w:name="Dark List Accent 2" w:uiPriority="70"/>
-    <w:lsdException w:name="Colorful Shading Accent 2" w:uiPriority="71"/>
-    <w:lsdException w:name="Colorful List Accent 2" w:uiPriority="72"/>
-    <w:lsdException w:name="Colorful Grid Accent 2" w:uiPriority="73"/>
-    <w:lsdException w:name="Light Shading Accent 3" w:uiPriority="60"/>
-    <w:lsdException w:name="Light List Accent 3" w:uiPriority="61"/>
-    <w:lsdException w:name="Light Grid Accent 3" w:uiPriority="62"/>
-    <w:lsdException w:name="Medium Shading 1 Accent 3" w:uiPriority="63"/>
-    <w:lsdException w:name="Medium Shading 2 Accent 3" w:uiPriority="64"/>
-    <w:lsdException w:name="Medium List 1 Accent 3" w:uiPriority="65"/>
-    <w:lsdException w:name="Medium List 2 Accent 3" w:uiPriority="66"/>
-    <w:lsdException w:name="Medium Grid 1 Accent 3" w:uiPriority="67"/>
-    <w:lsdException w:name="Medium Grid 2 Accent 3" w:uiPriority="68"/>
-    <w:lsdException w:name="Medium Grid 3 Accent 3" w:uiPriority="69"/>
-    <w:lsdException w:name="Dark List Accent 3" w:uiPriority="70"/>
-    <w:lsdException w:name="Colorful Shading Accent 3" w:uiPriority="71"/>
-    <w:lsdException w:name="Colorful List Accent 3" w:uiPriority="72"/>
-    <w:lsdException w:name="Colorful Grid Accent 3" w:uiPriority="73"/>
-    <w:lsdException w:name="Light Shading Accent 4" w:uiPriority="60"/>
-    <w:lsdException w:name="Light List Accent 4" w:uiPriority="61"/>
-    <w:lsdException w:name="Light Grid Accent 4" w:uiPriority="62"/>
-    <w:lsdException w:name="Medium Shading 1 Accent 4" w:uiPriority="63"/>
-    <w:lsdException w:name="Medium Shading 2 Accent 4" w:uiPriority="64"/>
-    <w:lsdException w:name="Medium List 1 Accent 4" w:uiPriority="65"/>
-    <w:lsdException w:name="Medium List 2 Accent 4" w:uiPriority="66"/>
-    <w:lsdException w:name="Medium Grid 1 Accent 4" w:uiPriority="67"/>
-    <w:lsdException w:name="Medium Grid 2 Accent 4" w:uiPriority="68"/>
-    <w:lsdException w:name="Medium Grid 3 Accent 4" w:uiPriority="69"/>
-    <w:lsdException w:name="Dark List Accent 4" w:uiPriority="70"/>
-    <w:lsdException w:name="Colorful Shading Accent 4" w:uiPriority="71"/>
-    <w:lsdException w:name="Colorful List Accent 4" w:uiPriority="72"/>
-    <w:lsdException w:name="Colorful Grid Accent 4" w:uiPriority="73"/>
-    <w:lsdException w:name="Light Shading Accent 5" w:uiPriority="60"/>
-    <w:lsdException w:name="Light List Accent 5" w:uiPriority="61"/>
-    <w:lsdException w:name="Light Grid Accent 5" w:uiPriority="62"/>
-    <w:lsdException w:name="Medium Shading 1 Accent 5" w:uiPriority="63"/>
-    <w:lsdException w:name="Medium Shading 2 Accent 5" w:uiPriority="64"/>
-    <w:lsdException w:name="Medium List 1 Accent 5" w:uiPriority="65"/>
-    <w:lsdException w:name="Medium List 2 Accent 5" w:uiPriority="66"/>
-    <w:lsdException w:name="Medium Grid 1 Accent 5" w:uiPriority="67"/>
-    <w:lsdException w:name="Medium Grid 2 Accent 5" w:uiPriority="68"/>
-    <w:lsdException w:name="Medium Grid 3 Accent 5" w:uiPriority="69"/>
-    <w:lsdException w:name="Dark List Accent 5" w:uiPriority="70"/>
-    <w:lsdException w:name="Colorful Shading Accent 5" w:uiPriority="71"/>
-    <w:lsdException w:name="Colorful List Accent 5" w:uiPriority="72"/>
-    <w:lsdException w:name="Colorful Grid Accent 5" w:uiPriority="73"/>
-    <w:lsdException w:name="Light Shading Accent 6" w:uiPriority="60"/>
-    <w:lsdException w:name="Light List Accent 6" w:uiPriority="61"/>
-    <w:lsdException w:name="Light Grid Accent 6" w:uiPriority="62"/>
-    <w:lsdException w:name="Medium Shading 1 Accent 6" w:uiPriority="63"/>
-    <w:lsdException w:name="Medium Shading 2 Accent 6" w:uiPriority="64"/>
-    <w:lsdException w:name="Medium List 1 Accent 6" w:uiPriority="65"/>
-    <w:lsdException w:name="Medium List 2 Accent 6" w:uiPriority="66"/>
-    <w:lsdException w:name="Medium Grid 1 Accent 6" w:uiPriority="67"/>
-    <w:lsdException w:name="Medium Grid 2 Accent 6" w:uiPriority="68"/>
-    <w:lsdException w:name="Medium Grid 3 Accent 6" w:uiPriority="69"/>
-    <w:lsdException w:name="Dark List Accent 6" w:uiPriority="70"/>
-    <w:lsdException w:name="Colorful Shading Accent 6" w:uiPriority="71"/>
-    <w:lsdException w:name="Colorful List Accent 6" w:uiPriority="72"/>
-    <w:lsdException w:name="Colorful Grid Accent 6" w:uiPriority="73"/>
-    <w:lsdException w:name="Subtle Emphasis" w:uiPriority="19" w:qFormat="1"/>
-    <w:lsdException w:name="Intense Emphasis" w:uiPriority="21" w:qFormat="1"/>
-    <w:lsdException w:name="Subtle Reference" w:uiPriority="31" w:qFormat="1"/>
-    <w:lsdException w:name="Intense Reference" w:uiPriority="32" w:qFormat="1"/>
-    <w:lsdException w:name="Book Title" w:uiPriority="33" w:qFormat="1"/>
-    <w:lsdException w:name="Bibliography" w:semiHidden="1" w:uiPriority="37" w:unhideWhenUsed="1"/>
-    <w:lsdException w:name="TOC Heading" w:semiHidden="1" w:uiPriority="39" w:unhideWhenUsed="1" w:qFormat="1"/>
-    <w:lsdException w:name="Plain Table 1" w:uiPriority="41"/>
-    <w:lsdException w:name="Plain Table 2" w:uiPriority="42"/>
-    <w:lsdException w:name="Plain Table 3" w:uiPriority="43"/>
-    <w:lsdException w:name="Plain Table 4" w:uiPriority="44"/>
-    <w:lsdException w:name="Plain Table 5" w:uiPriority="45"/>
-    <w:lsdException w:name="Grid Table Light" w:uiPriority="40"/>
-    <w:lsdException w:name="Grid Table 1 Light" w:uiPriority="46"/>
-    <w:lsdException w:name="Grid Table 2" w:uiPriority="47"/>
-    <w:lsdException w:name="Grid Table 3" w:uiPriority="48"/>
-    <w:lsdException w:name="Grid Table 4" w:uiPriority="49"/>
-    <w:lsdException w:name="Grid Table 5 Dark" w:uiPriority="50"/>
-    <w:lsdException w:name="Grid Table 6 Colorful" w:uiPriority="51"/>
-    <w:lsdException w:name="Grid Table 7 Colorful" w:uiPriority="52"/>
-    <w:lsdException w:name="Grid Table 1 Light Accent 1" w:uiPriority="46"/>
-    <w:lsdException w:name="Grid Table 2 Accent 1" w:uiPriority="47"/>
-    <w:lsdException w:name="Grid Table 3 Accent 1" w:uiPriority="48"/>
-    <w:lsdException w:name="Grid Table 4 Accent 1" w:uiPriority="49"/>
-    <w:lsdException w:name="Grid Table 5 Dark Accent 1" w:uiPriority="50"/>
-    <w:lsdException w:name="Grid Table 6 Colorful Accent 1" w:uiPriority="51"/>
-    <w:lsdException w:name="Grid Table 7 Colorful Accent 1" w:uiPriority="52"/>
-    <w:lsdException w:name="Grid Table 1 Light Accent 2" w:uiPriority="46"/>
-    <w:lsdException w:name="Grid Table 2 Accent 2" w:uiPriority="47"/>
-    <w:lsdException w:name="Grid Table 3 Accent 2" w:uiPriority="48"/>
-    <w:lsdException w:name="Grid Table 4 Accent 2" w:uiPriority="49"/>
-    <w:lsdException w:name="Grid Table 5 Dark Accent 2" w:uiPriority="50"/>
-    <w:lsdException w:name="Grid Table 6 Colorful Accent 2" w:uiPriority="51"/>
-    <w:lsdException w:name="Grid Table 7 Colorful Accent 2" w:uiPriority="52"/>
-    <w:lsdException w:name="Grid Table 1 Light Accent 3" w:uiPriority="46"/>
-    <w:lsdException w:name="Grid Table 2 Accent 3" w:uiPriority="47"/>
-    <w:lsdException w:name="Grid Table 3 Accent 3" w:uiPriority="48"/>
-    <w:lsdException w:name="Grid Table 4 Accent 3" w:uiPriority="49"/>
-    <w:lsdException w:name="Grid Table 5 Dark Accent 3" w:uiPriority="50"/>
-    <w:lsdException w:name="Grid Table 6 Colorful Accent 3" w:uiPriority="51"/>
-    <w:lsdException w:name="Grid Table 7 Colorful Accent 3" w:uiPriority="52"/>
-    <w:lsdException w:name="Grid Table 1 Light Accent 4" w:uiPriority="46"/>
-    <w:lsdException w:name="Grid Table 2 Accent 4" w:uiPriority="47"/>
-    <w:lsdException w:name="Grid Table 3 Accent 4" w:uiPriority="48"/>
-    <w:lsdException w:name="Grid Table 4 Accent 4" w:uiPriority="49"/>
-    <w:lsdException w:name="Grid Table 5 Dark Accent 4" w:uiPriority="50"/>
-    <w:lsdException w:name="Grid Table 6 Colorful Accent 4" w:uiPriority="51"/>
-    <w:lsdException w:name="Grid Table 7 Colorful Accent 4" w:uiPriority="52"/>
-    <w:lsdException w:name="Grid Table 1 Light Accent 5" w:uiPriority="46"/>
-    <w:lsdException w:name="Grid Table 2 Accent 5" w:uiPriority="47"/>
-    <w:lsdException w:name="Grid Table 3 Accent 5" w:uiPriority="48"/>
-    <w:lsdException w:name="Grid Table 4 Accent 5" w:uiPriority="49"/>
-    <w:lsdException w:name="Grid Table 5 Dark Accent 5" w:uiPriority="50"/>
-    <w:lsdException w:name="Grid Table 6 Colorful Accent 5" w:uiPriority="51"/>
-    <w:lsdException w:name="Grid Table 7 Colorful Accent 5" w:uiPriority="52"/>
-    <w:lsdException w:name="Grid Table 1 Light Accent 6" w:uiPriority="46"/>
-    <w:lsdException w:name="Grid Table 2 Accent 6" w:uiPriority="47"/>
-    <w:lsdException w:name="Grid Table 3 Accent 6" w:uiPriority="48"/>
-    <w:lsdException w:name="Grid Table 4 Accent 6" w:uiPriority="49"/>
-    <w:lsdException w:name="Grid Table 5 Dark Accent 6" w:uiPriority="50"/>
-    <w:lsdException w:name="Grid Table 6 Colorful Accent 6" w:uiPriority="51"/>
-    <w:lsdException w:name="Grid Table 7 Colorful Accent 6" w:uiPriority="52"/>
-    <w:lsdException w:name="List Table 1 Light" w:uiPriority="46"/>
-    <w:lsdException w:name="List Table 2" w:uiPriority="47"/>
-    <w:lsdException w:name="List Table 3" w:uiPriority="48"/>
-    <w:lsdException w:name="List Table 4" w:uiPriority="49"/>
-    <w:lsdException w:name="List Table 5 Dark" w:uiPriority="50"/>
-    <w:lsdException w:name="List Table 6 Colorful" w:uiPriority="51"/>
-    <w:lsdException w:name="List Table 7 Colorful" w:uiPriority="52"/>
-    <w:lsdException w:name="List Table 1 Light Accent 1" w:uiPriority="46"/>
-    <w:lsdException w:name="List Table 2 Accent 1" w:uiPriority="47"/>
-    <w:lsdException w:name="List Table 3 Accent 1" w:uiPriority="48"/>
-    <w:lsdException w:name="List Table 4 Accent 1" w:uiPriority="49"/>
-    <w:lsdException w:name="List Table 5 Dark Accent 1" w:uiPriority="50"/>
-    <w:lsdException w:name="List Table 6 Colorful Accent 1" w:uiPriority="51"/>
-    <w:lsdException w:name="List Table 7 Colorful Accent 1" w:uiPriority="52"/>
-    <w:lsdException w:name="List Table 1 Light Accent 2" w:uiPriority="46"/>
-    <w:lsdException w:name="List Table 2 Accent 2" w:uiPriority="47"/>
-    <w:lsdException w:name="List Table 3 Accent 2" w:uiPriority="48"/>
-    <w:lsdException w:name="List Table 4 Accent 2" w:uiPriority="49"/>
-    <w:lsdException w:name="List Table 5 Dark Accent 2" w:uiPriority="50"/>
-    <w:lsdException w:name="List Table 6 Colorful Accent 2" w:uiPriority="51"/>
-    <w:lsdException w:name="List Table 7 Colorful Accent 2" w:uiPriority="52"/>
-    <w:lsdException w:name="List Table 1 Light Accent 3" w:uiPriority="46"/>
-    <w:lsdException w:name="List Table 2 Accent 3" w:uiPriority="47"/>
-    <w:lsdException w:name="List Table 3 Accent 3" w:uiPriority="48"/>
-    <w:lsdException w:name="List Table 4 Accent 3" w:uiPriority="49"/>
-    <w:lsdException w:name="List Table 5 Dark Accent 3" w:uiPriority="50"/>
-    <w:lsdException w:name="List Table 6 Colorful Accent 3" w:uiPriority="51"/>
-    <w:lsdException w:name="List Table 7 Colorful Accent 3" w:uiPriority="52"/>
-    <w:lsdException w:name="List Table 1 Light Accent 4" w:uiPriority="46"/>
-    <w:lsdException w:name="List Table 2 Accent 4" w:uiPriority="47"/>
-    <w:lsdException w:name="List Table 3 Accent 4" w:uiPriority="48"/>
-    <w:lsdException w:name="List Table 4 Accent 4" w:uiPriority="49"/>
-    <w:lsdException w:name="List Table 5 Dark Accent 4" w:uiPriority="50"/>
-    <w:lsdException w:name="List Table 6 Colorful Accent 4" w:uiPriority="51"/>
-    <w:lsdException w:name="List Table 7 Colorful Accent 4" w:uiPriority="52"/>
-    <w:lsdException w:name="List Table 1 Light Accent 5" w:uiPriority="46"/>
-    <w:lsdException w:name="List Table 2 Accent 5" w:uiPriority="47"/>
-    <w:lsdException w:name="List Table 3 Accent 5" w:uiPriority="48"/>
-    <w:lsdException w:name="List Table 4 Accent 5" w:uiPriority="49"/>
-    <w:lsdException w:name="List Table 5 Dark Accent 5" w:uiPriority="50"/>
-    <w:lsdException w:name="List Table 6 Colorful Accent 5" w:uiPriority="51"/>
-    <w:lsdException w:name="List Table 7 Colorful Accent 5" w:uiPriority="52"/>
-    <w:lsdException w:name="List Table 1 Light Accent 6" w:uiPriority="46"/>
-    <w:lsdException w:name="List Table 2 Accent 6" w:uiPriority="47"/>
-    <w:lsdException w:name="List Table 3 Accent 6" w:uiPriority="48"/>
-    <w:lsdException w:name="List Table 4 Accent 6" w:uiPriority="49"/>
-    <w:lsdException w:name="List Table 5 Dark Accent 6" w:uiPriority="50"/>
-    <w:lsdException w:name="List Table 6 Colorful Accent 6" w:uiPriority="51"/>
-    <w:lsdException w:name="List Table 7 Colorful Accent 6" w:uiPriority="52"/>
-  </w:latentStyles>
-  <w:style w:type="paragraph" w:default="1" w:styleId="Normal">
-    <w:name w:val="Normal"/>
+  <w:style w:type="paragraph" w:customStyle="1" w:styleId="Imagen">
+    <w:name w:val="Imagen"/>
+    <w:basedOn w:val="Normal"/>
+    <w:next w:val="Normal"/>
+    <w:link w:val="ImagenCar"/>
     <w:qFormat/>
+    <w:rsid w:val="007409E7"/>
+    <w:pPr>
+      <w:spacing w:before="240" w:after="240"/>
+      <w:jc w:val="center"/>
+    </w:pPr>
+    <w:rPr>
+      <w:noProof/>
+      <w:lang w:eastAsia="es-CO"/>
+    </w:rPr>
   </w:style>
-  <w:style w:type="character" w:default="1" w:styleId="Fuentedeprrafopredeter">
-    <w:name w:val="Default Paragraph Font"/>
-    <w:uiPriority w:val="1"/>
-    <w:semiHidden/>
-    <w:unhideWhenUsed/>
-  </w:style>
-  <w:style w:type="table" w:default="1" w:styleId="Tablanormal">
-    <w:name w:val="Normal Table"/>
-    <w:uiPriority w:val="99"/>
-    <w:semiHidden/>
-    <w:unhideWhenUsed/>
-    <w:tblPr>
-      <w:tblInd w:w="0" w:type="dxa"/>
-      <w:tblCellMar>
-        <w:top w:w="0" w:type="dxa"/>
-        <w:left w:w="108" w:type="dxa"/>
-        <w:bottom w:w="0" w:type="dxa"/>
-        <w:right w:w="108" w:type="dxa"/>
-      </w:tblCellMar>
-    </w:tblPr>
-  </w:style>
-  <w:style w:type="numbering" w:default="1" w:styleId="Sinlista">
-    <w:name w:val="No List"/>
-    <w:uiPriority w:val="99"/>
-    <w:semiHidden/>
-    <w:unhideWhenUsed/>
-  </w:style>
-  <w:style w:type="character" w:styleId="Textodelmarcadordeposicin">
-    <w:name w:val="Placeholder Text"/>
+  <w:style w:type="character" w:customStyle="1" w:styleId="ImagenCar">
+    <w:name w:val="Imagen Car"/>
     <w:basedOn w:val="Fuentedeprrafopredeter"/>
-    <w:uiPriority w:val="99"/>
-    <w:semiHidden/>
-    <w:rsid w:val="00E51001"/>
+    <w:link w:val="Imagen"/>
+    <w:rsid w:val="007409E7"/>
     <w:rPr>
-      <w:color w:val="808080"/>
+      <w:noProof/>
+      <w:lang w:eastAsia="es-CO"/>
     </w:rPr>
   </w:style>
 </w:styles>
-</file>
-
-<file path=word/glossary/webSettings.xml><?xml version="1.0" encoding="utf-8"?>
-<w:webSettings xmlns:mc="http://schemas.openxmlformats.org/markup-compatibility/2006" xmlns:r="http://schemas.openxmlformats.org/officeDocument/2006/relationships" xmlns:w="http://schemas.openxmlformats.org/wordprocessingml/2006/main" xmlns:w14="http://schemas.microsoft.com/office/word/2010/wordml" xmlns:w15="http://schemas.microsoft.com/office/word/2012/wordml" mc:Ignorable="w14 w15">
-  <w:optimizeForBrowser/>
-  <w:allowPNG/>
-</w:webSettings>
 </file>
 
 <file path=word/theme/theme1.xml><?xml version="1.0" encoding="utf-8"?>
@@ -6328,7 +7677,7 @@
 </file>
 
 <file path=customXml/itemProps1.xml><?xml version="1.0" encoding="utf-8"?>
-<ds:datastoreItem xmlns:ds="http://schemas.openxmlformats.org/officeDocument/2006/customXml" ds:itemID="{7684008F-B005-4B62-A7DF-442AF7CC22B0}">
+<ds:datastoreItem xmlns:ds="http://schemas.openxmlformats.org/officeDocument/2006/customXml" ds:itemID="{7B7C7B05-9A26-41A5-82D1-B03BCF927E73}">
   <ds:schemaRefs>
     <ds:schemaRef ds:uri="http://schemas.openxmlformats.org/officeDocument/2006/bibliography"/>
   </ds:schemaRefs>

</xml_diff>